<commit_message>
Added Requirements section (Rough Draft)
</commit_message>
<xml_diff>
--- a/3311-project-report.docx
+++ b/3311-project-report.docx
@@ -1,6 +1,6 @@
 
 <file path=word/document.xml><?xml version="1.0" encoding="utf-8"?>
-<w:document xmlns:wpc="http://schemas.microsoft.com/office/word/2010/wordprocessingCanvas" xmlns:mo="http://schemas.microsoft.com/office/mac/office/2008/main" xmlns:mc="http://schemas.openxmlformats.org/markup-compatibility/2006" xmlns:mv="urn:schemas-microsoft-com:mac:vml" xmlns:o="urn:schemas-microsoft-com:office:office" xmlns:r="http://schemas.openxmlformats.org/officeDocument/2006/relationships" xmlns:m="http://schemas.openxmlformats.org/officeDocument/2006/math" xmlns:v="urn:schemas-microsoft-com:vml" xmlns:wp14="http://schemas.microsoft.com/office/word/2010/wordprocessingDrawing" xmlns:wp="http://schemas.openxmlformats.org/drawingml/2006/wordprocessingDrawing" xmlns:w10="urn:schemas-microsoft-com:office:word" xmlns:w="http://schemas.openxmlformats.org/wordprocessingml/2006/main" xmlns:w14="http://schemas.microsoft.com/office/word/2010/wordml" xmlns:w15="http://schemas.microsoft.com/office/word/2012/wordml" xmlns:wpg="http://schemas.microsoft.com/office/word/2010/wordprocessingGroup" xmlns:wpi="http://schemas.microsoft.com/office/word/2010/wordprocessingInk" xmlns:wne="http://schemas.microsoft.com/office/word/2006/wordml" xmlns:wps="http://schemas.microsoft.com/office/word/2010/wordprocessingShape" mc:Ignorable="w14 w15 wp14">
+<w:document xmlns:wpc="http://schemas.microsoft.com/office/word/2010/wordprocessingCanvas" xmlns:cx="http://schemas.microsoft.com/office/drawing/2014/chartex" xmlns:cx1="http://schemas.microsoft.com/office/drawing/2015/9/8/chartex" xmlns:cx2="http://schemas.microsoft.com/office/drawing/2015/10/21/chartex" xmlns:cx3="http://schemas.microsoft.com/office/drawing/2016/5/9/chartex" xmlns:cx4="http://schemas.microsoft.com/office/drawing/2016/5/10/chartex" xmlns:cx5="http://schemas.microsoft.com/office/drawing/2016/5/11/chartex" xmlns:cx6="http://schemas.microsoft.com/office/drawing/2016/5/12/chartex" xmlns:cx7="http://schemas.microsoft.com/office/drawing/2016/5/13/chartex" xmlns:cx8="http://schemas.microsoft.com/office/drawing/2016/5/14/chartex" xmlns:mc="http://schemas.openxmlformats.org/markup-compatibility/2006" xmlns:aink="http://schemas.microsoft.com/office/drawing/2016/ink" xmlns:am3d="http://schemas.microsoft.com/office/drawing/2017/model3d" xmlns:o="urn:schemas-microsoft-com:office:office" xmlns:r="http://schemas.openxmlformats.org/officeDocument/2006/relationships" xmlns:m="http://schemas.openxmlformats.org/officeDocument/2006/math" xmlns:v="urn:schemas-microsoft-com:vml" xmlns:wp14="http://schemas.microsoft.com/office/word/2010/wordprocessingDrawing" xmlns:wp="http://schemas.openxmlformats.org/drawingml/2006/wordprocessingDrawing" xmlns:w10="urn:schemas-microsoft-com:office:word" xmlns:w="http://schemas.openxmlformats.org/wordprocessingml/2006/main" xmlns:w14="http://schemas.microsoft.com/office/word/2010/wordml" xmlns:w15="http://schemas.microsoft.com/office/word/2012/wordml" xmlns:w16cid="http://schemas.microsoft.com/office/word/2016/wordml/cid" xmlns:w16se="http://schemas.microsoft.com/office/word/2015/wordml/symex" xmlns:wpg="http://schemas.microsoft.com/office/word/2010/wordprocessingGroup" xmlns:wpi="http://schemas.microsoft.com/office/word/2010/wordprocessingInk" xmlns:wne="http://schemas.microsoft.com/office/word/2006/wordml" xmlns:wps="http://schemas.microsoft.com/office/word/2010/wordprocessingShape" mc:Ignorable="w14 w15 w16se w16cid wp14">
   <w:body>
     <w:p>
       <w:pPr>
@@ -83,8 +83,16 @@
         <w:rPr>
           <w:highlight w:val="yellow"/>
         </w:rPr>
-        <w:t>However, the template in this document should be used for the 3311 project</w:t>
-      </w:r>
+        <w:t xml:space="preserve">However, the template in this document should be used for the 3311 </w:t>
+      </w:r>
+      <w:proofErr w:type="gramStart"/>
+      <w:r>
+        <w:rPr>
+          <w:highlight w:val="yellow"/>
+        </w:rPr>
+        <w:t>project</w:t>
+      </w:r>
+      <w:proofErr w:type="gramEnd"/>
       <w:r>
         <w:t>.</w:t>
       </w:r>
@@ -294,7 +302,15 @@
               </w:numPr>
             </w:pPr>
             <w:r>
-              <w:t>If code isn’t important enough to document then throw it away right now.</w:t>
+              <w:t xml:space="preserve">If code isn’t important enough to </w:t>
+            </w:r>
+            <w:proofErr w:type="gramStart"/>
+            <w:r>
+              <w:t>document</w:t>
+            </w:r>
+            <w:proofErr w:type="gramEnd"/>
+            <w:r>
+              <w:t xml:space="preserve"> then throw it away right now.</w:t>
             </w:r>
             <w:r>
               <w:rPr>
@@ -579,7 +595,15 @@
         <w:t xml:space="preserve"> </w:t>
       </w:r>
       <w:r>
-        <w:t>In an Appendix, you may add additional information such as UML statecharts and sequence diagrams</w:t>
+        <w:t xml:space="preserve">In an Appendix, you may add additional information such as UML </w:t>
+      </w:r>
+      <w:proofErr w:type="spellStart"/>
+      <w:r>
+        <w:t>statecharts</w:t>
+      </w:r>
+      <w:proofErr w:type="spellEnd"/>
+      <w:r>
+        <w:t xml:space="preserve"> and sequence diagrams</w:t>
       </w:r>
       <w:r>
         <w:t>, if needed</w:t>
@@ -1584,7 +1608,21 @@
               <w:rPr>
                 <w:sz w:val="22"/>
               </w:rPr>
-              <w:t>ADT_BAG[G</w:t>
+              <w:t>ADT_</w:t>
+            </w:r>
+            <w:proofErr w:type="gramStart"/>
+            <w:r>
+              <w:rPr>
+                <w:sz w:val="22"/>
+              </w:rPr>
+              <w:t>BAG[</w:t>
+            </w:r>
+            <w:proofErr w:type="gramEnd"/>
+            <w:r>
+              <w:rPr>
+                <w:sz w:val="22"/>
+              </w:rPr>
+              <w:t>G</w:t>
             </w:r>
             <w:r>
               <w:rPr>
@@ -1654,11 +1692,19 @@
               </w:rPr>
               <w:t xml:space="preserve"> unordered collection of </w:t>
             </w:r>
-            <w:r>
-              <w:rPr>
-                <w:sz w:val="22"/>
-              </w:rPr>
-              <w:t xml:space="preserve">hashable </w:t>
+            <w:proofErr w:type="spellStart"/>
+            <w:r>
+              <w:rPr>
+                <w:sz w:val="22"/>
+              </w:rPr>
+              <w:t>hashable</w:t>
+            </w:r>
+            <w:proofErr w:type="spellEnd"/>
+            <w:r>
+              <w:rPr>
+                <w:sz w:val="22"/>
+              </w:rPr>
+              <w:t xml:space="preserve"> </w:t>
             </w:r>
             <w:r>
               <w:rPr>
@@ -1696,7 +1742,21 @@
               <w:rPr>
                 <w:sz w:val="22"/>
               </w:rPr>
-              <w:t>: a more generic bag without the constraint of a sorted domain, and/or without the constraint of hashable items.</w:t>
+              <w:t xml:space="preserve">: a more generic bag without the constraint of a sorted domain, and/or without the constraint of </w:t>
+            </w:r>
+            <w:proofErr w:type="spellStart"/>
+            <w:r>
+              <w:rPr>
+                <w:sz w:val="22"/>
+              </w:rPr>
+              <w:t>hashable</w:t>
+            </w:r>
+            <w:proofErr w:type="spellEnd"/>
+            <w:r>
+              <w:rPr>
+                <w:sz w:val="22"/>
+              </w:rPr>
+              <w:t xml:space="preserve"> items.</w:t>
             </w:r>
           </w:p>
         </w:tc>
@@ -1826,11 +1886,19 @@
                 <w:sz w:val="22"/>
               </w:rPr>
             </w:pPr>
-            <w:r>
-              <w:rPr>
-                <w:sz w:val="22"/>
-              </w:rPr>
-              <w:t xml:space="preserve">BAG[G </w:t>
+            <w:proofErr w:type="gramStart"/>
+            <w:r>
+              <w:rPr>
+                <w:sz w:val="22"/>
+              </w:rPr>
+              <w:t>BAG[</w:t>
+            </w:r>
+            <w:proofErr w:type="gramEnd"/>
+            <w:r>
+              <w:rPr>
+                <w:sz w:val="22"/>
+              </w:rPr>
+              <w:t xml:space="preserve">G </w:t>
             </w:r>
             <w:r>
               <w:rPr>
@@ -1930,7 +1998,21 @@
               <w:rPr>
                 <w:sz w:val="22"/>
               </w:rPr>
-              <w:t>. This would not take advantage of the look-up efficiency of hashable items.</w:t>
+              <w:t xml:space="preserve">. This would not take advantage of the look-up efficiency of </w:t>
+            </w:r>
+            <w:proofErr w:type="spellStart"/>
+            <w:r>
+              <w:rPr>
+                <w:sz w:val="22"/>
+              </w:rPr>
+              <w:t>hashable</w:t>
+            </w:r>
+            <w:proofErr w:type="spellEnd"/>
+            <w:r>
+              <w:rPr>
+                <w:sz w:val="22"/>
+              </w:rPr>
+              <w:t xml:space="preserve"> items.</w:t>
             </w:r>
           </w:p>
         </w:tc>
@@ -2135,7 +2217,21 @@
         <w:rPr>
           <w:highlight w:val="yellow"/>
         </w:rPr>
-        <w:t xml:space="preserve">For the 3311 project, choose only </w:t>
+        <w:t xml:space="preserve">For the 3311 </w:t>
+      </w:r>
+      <w:proofErr w:type="gramStart"/>
+      <w:r>
+        <w:rPr>
+          <w:highlight w:val="yellow"/>
+        </w:rPr>
+        <w:t>project</w:t>
+      </w:r>
+      <w:proofErr w:type="gramEnd"/>
+      <w:r>
+        <w:rPr>
+          <w:highlight w:val="yellow"/>
+        </w:rPr>
+        <w:t xml:space="preserve">, choose only </w:t>
       </w:r>
       <w:r>
         <w:rPr>
@@ -2199,8 +2295,6 @@
       <w:r>
         <w:t>The table might be constructed as follows:</w:t>
       </w:r>
-      <w:bookmarkStart w:id="0" w:name="_GoBack"/>
-      <w:bookmarkEnd w:id="0"/>
     </w:p>
     <w:tbl>
       <w:tblPr>
@@ -2349,12 +2443,14 @@
       <w:r>
         <w:t xml:space="preserve">(b) Provide a screen shot of the </w:t>
       </w:r>
+      <w:proofErr w:type="spellStart"/>
       <w:r>
         <w:rPr>
           <w:i/>
         </w:rPr>
         <w:t>ESpec</w:t>
       </w:r>
+      <w:proofErr w:type="spellEnd"/>
       <w:r>
         <w:t xml:space="preserve"> unit tests that you ran. Ensure that the test comments are descriptive.</w:t>
       </w:r>
@@ -2369,8 +2465,13 @@
       <w:r>
         <w:t xml:space="preserve">Use the </w:t>
       </w:r>
-      <w:r>
-        <w:t xml:space="preserve">EStudio/IDE documentation tool to generate a formatted (RTF) </w:t>
+      <w:proofErr w:type="spellStart"/>
+      <w:r>
+        <w:t>EStudio</w:t>
+      </w:r>
+      <w:proofErr w:type="spellEnd"/>
+      <w:r>
+        <w:t xml:space="preserve">/IDE documentation tool to generate a formatted (RTF) </w:t>
       </w:r>
       <w:r>
         <w:rPr>
@@ -3410,6 +3511,7 @@
             <w:r>
               <w:t xml:space="preserve"> is used in Java. In Eiffel the convention is </w:t>
             </w:r>
+            <w:proofErr w:type="spellStart"/>
             <w:r>
               <w:rPr>
                 <w:rFonts w:ascii="Times-Italic" w:hAnsi="Times-Italic" w:cs="Times-Italic"/>
@@ -3418,6 +3520,7 @@
               </w:rPr>
               <w:t>under_score</w:t>
             </w:r>
+            <w:proofErr w:type="spellEnd"/>
             <w:r>
               <w:t>. Attention must be paid to using appropriate names for classes and features. Class names must be upper case, while features are lower case. Comments and header clauses are important. For class diagr</w:t>
             </w:r>
@@ -3425,7 +3528,15 @@
               <w:t>ams, use the BON conventions, and use clusters as appropriate.</w:t>
             </w:r>
             <w:r>
-              <w:t xml:space="preserve"> Use the EiffelStudio document generation facility (e.g. text, short, flat etc. RTF views)</w:t>
+              <w:t xml:space="preserve"> Use the </w:t>
+            </w:r>
+            <w:proofErr w:type="spellStart"/>
+            <w:r>
+              <w:t>EiffelStudio</w:t>
+            </w:r>
+            <w:proofErr w:type="spellEnd"/>
+            <w:r>
+              <w:t xml:space="preserve"> document generation facility (e.g. text, short, flat etc. RTF views)</w:t>
             </w:r>
             <w:r>
               <w:t>, suitably edited</w:t>
@@ -3479,7 +3590,7 @@
       <w:pPr>
         <w:pStyle w:val="Heading1"/>
       </w:pPr>
-      <w:bookmarkStart w:id="1" w:name="_Toc415149333"/>
+      <w:bookmarkStart w:id="0" w:name="_Toc415149333"/>
       <w:r>
         <w:lastRenderedPageBreak/>
         <w:t>Requirements</w:t>
@@ -3487,95 +3598,165 @@
       <w:r>
         <w:t xml:space="preserve"> for </w:t>
       </w:r>
+      <w:bookmarkEnd w:id="0"/>
+      <w:r>
+        <w:t>Project</w:t>
+      </w:r>
+      <w:r>
+        <w:t xml:space="preserve"> </w:t>
+      </w:r>
+      <w:proofErr w:type="spellStart"/>
+      <w:r>
+        <w:t>SimOdyssey</w:t>
+      </w:r>
+      <w:proofErr w:type="spellEnd"/>
+    </w:p>
+    <w:p/>
+    <w:p>
+      <w:pPr>
+        <w:ind w:firstLine="357"/>
+      </w:pPr>
+      <w:r>
+        <w:t>Our customer approached us in need of a galaxy exploration simulator to help train their clients for space exploration.</w:t>
+      </w:r>
+      <w:r>
+        <w:t xml:space="preserve"> As stated by our customer, because of “t</w:t>
+      </w:r>
+      <w:r>
+        <w:t>he combined effects of the hole in the ozone layer, global warming, nuclear catastrophes and the fear that ABBA might still reform</w:t>
+      </w:r>
+      <w:r>
+        <w:t xml:space="preserve">”, there is a need to explore the galaxy and find another planet capable of supporting life. The simulator will help train future space explorers by having them navigate through a virtual representation of our galaxy </w:t>
+      </w:r>
+      <w:r>
+        <w:t>where they will face real life scenarios. The simulation will end when an explorer finds a planet that can support life</w:t>
+      </w:r>
+      <w:r>
+        <w:t xml:space="preserve"> or the explorer dies</w:t>
+      </w:r>
+      <w:r>
+        <w:t xml:space="preserve">. Only planets that orbit a “Yellow Dwarf” star will have a chance of containing life. If an explorer is in the same sector as a planet that is orbiting a “Yellow Dwarf” star, they can land on that planet to check if life is supportable. </w:t>
+      </w:r>
+      <w:r>
+        <w:t xml:space="preserve">There are multiple scenarios in which an explorer can die: running out of fuel, being devoured by a black hole, getting destroyed by an asteroid and being killed by </w:t>
+      </w:r>
+      <w:r>
+        <w:t>extra-terrestrial</w:t>
+      </w:r>
+      <w:r>
+        <w:t xml:space="preserve"> beings. </w:t>
+      </w:r>
+    </w:p>
+    <w:p>
+      <w:pPr>
+        <w:ind w:firstLine="357"/>
+      </w:pPr>
+      <w:r>
+        <w:t>The galaxy will be represented by a two-dimensional 5x5 grid. Each sector of the grid will be identified by its coordinates in terms of row number and column number.</w:t>
+      </w:r>
+      <w:r>
+        <w:t xml:space="preserve"> Sectors contain the entities of our galaxy (</w:t>
+      </w:r>
+      <w:r>
+        <w:t>i.e. planets</w:t>
+      </w:r>
+      <w:r>
+        <w:t xml:space="preserve"> and</w:t>
+      </w:r>
+      <w:r>
+        <w:t xml:space="preserve"> stars)</w:t>
+      </w:r>
+      <w:r>
+        <w:t>.</w:t>
+      </w:r>
+      <w:r>
+        <w:t xml:space="preserve"> </w:t>
+      </w:r>
+      <w:r>
+        <w:t>A sector contain</w:t>
+      </w:r>
+      <w:r>
+        <w:t>s 4 quadrants</w:t>
+      </w:r>
+      <w:r>
+        <w:t xml:space="preserve"> </w:t>
+      </w:r>
+      <w:r>
+        <w:t>that hold one entity each meaning a sector can contain at most 4 entities</w:t>
+      </w:r>
+      <w:r>
+        <w:t xml:space="preserve">. An explorer can move to any of </w:t>
+      </w:r>
+      <w:r>
+        <w:t>its</w:t>
+      </w:r>
+      <w:r>
+        <w:t xml:space="preserve"> 8 adjacent sectors</w:t>
+      </w:r>
+      <w:r>
+        <w:t xml:space="preserve"> given that </w:t>
+      </w:r>
+      <w:r>
+        <w:t>they are</w:t>
+      </w:r>
+      <w:r>
+        <w:t xml:space="preserve"> not full. One of the speci</w:t>
+      </w:r>
+      <w:bookmarkStart w:id="1" w:name="_GoBack"/>
       <w:bookmarkEnd w:id="1"/>
       <w:r>
-        <w:t>Project ZZZ</w:t>
-      </w:r>
-    </w:p>
-    <w:p/>
-    <w:p>
+        <w:t>fications as stated by our customer is that “t</w:t>
+      </w:r>
+      <w:r>
+        <w:t>he grid wraps along its boundaries meaning if we go north from a sector in the first row, we will move into the fifth row at the bottom of the grid</w:t>
+      </w:r>
+      <w:r>
+        <w:t>”</w:t>
+      </w:r>
+      <w:r>
+        <w:t>.</w:t>
+      </w:r>
+    </w:p>
+    <w:p>
+      <w:pPr>
+        <w:ind w:firstLine="357"/>
+      </w:pPr>
+      <w:r>
+        <w:t>There are 2 types of entities in our galaxy, movable and stationary. Movable entities</w:t>
+      </w:r>
+      <w:r>
+        <w:t>, as the name suggests,</w:t>
+      </w:r>
+      <w:r>
+        <w:t xml:space="preserve"> can </w:t>
+      </w:r>
+      <w:r>
+        <w:t>move to different</w:t>
+      </w:r>
+      <w:r>
+        <w:t xml:space="preserve"> sectors whereas stationary entities never move and </w:t>
+      </w:r>
+      <w:r>
+        <w:t xml:space="preserve">remain </w:t>
+      </w:r>
+      <w:r>
+        <w:t xml:space="preserve">in the same </w:t>
+      </w:r>
+      <w:r>
+        <w:t>location</w:t>
+      </w:r>
+      <w:r>
+        <w:t xml:space="preserve"> it was created in.</w:t>
+      </w:r>
+      <w:r>
+        <w:t xml:space="preserve"> These entities each have different behaviours that will help simulate what it is like to explore the depths of space. More information regarding entities and the actual simulator can be found in the </w:t>
+      </w:r>
       <w:r>
         <w:rPr>
           <w:i/>
-        </w:rPr>
-        <w:t xml:space="preserve">Provide a one-page description of the requirements. This page is an overview. An appendix can provide more detail if needed. </w:t>
-      </w:r>
-      <w:r>
-        <w:rPr>
-          <w:i/>
-        </w:rPr>
-        <w:t>Consult the course wiki for the project description.</w:t>
-      </w:r>
-      <w:r>
-        <w:t xml:space="preserve"> </w:t>
-      </w:r>
-    </w:p>
-    <w:p>
-      <w:r>
-        <w:t>For example, you might write for a project “Invoicing System”:</w:t>
-      </w:r>
-    </w:p>
-    <w:p>
-      <w:pPr>
-        <w:spacing w:after="0" w:line="240" w:lineRule="auto"/>
-        <w:ind w:left="1134" w:right="1134"/>
-      </w:pPr>
-      <w:r>
-        <w:t>Our customer provided us with the following statement of their needs: The subject is to invoice orders. To invoice is to change the state of an order (to change it from the state “pending” to “invoiced”). On an order, we have one and one only reference to an ordered product of a certain quantity. The quantity can be different to other orders. The same reference can be ordered on several different orders. The state of the order will be changed into “invoiced” if the ordered quantity is either less or equal to the quantity which is in stock according to the reference of the ordered product. You have to take into account new orders, cancellations of orders, and entries of quantities in the stock. A console based application for user input suffices.</w:t>
-      </w:r>
-    </w:p>
-    <w:p>
-      <w:pPr>
-        <w:spacing w:after="0" w:line="240" w:lineRule="auto"/>
-        <w:ind w:left="1134" w:right="1134"/>
-      </w:pPr>
-    </w:p>
-    <w:p>
-      <w:pPr>
-        <w:spacing w:after="0" w:line="240" w:lineRule="auto"/>
-        <w:ind w:left="1134" w:right="1134"/>
-      </w:pPr>
-      <w:r>
-        <w:t xml:space="preserve">See </w:t>
-      </w:r>
-      <w:r>
-        <w:rPr>
-          <w:i/>
-        </w:rPr>
-        <w:t>invoice.definitions.txt</w:t>
-      </w:r>
-      <w:r>
-        <w:t xml:space="preserve"> in the appendix for the grammar of the user interface. The acceptance tests </w:t>
-      </w:r>
-      <w:r>
-        <w:rPr>
-          <w:i/>
-        </w:rPr>
-        <w:t>at1.expected.txt</w:t>
-      </w:r>
-      <w:r>
-        <w:t xml:space="preserve"> and </w:t>
-      </w:r>
-      <w:r>
-        <w:rPr>
-          <w:i/>
-        </w:rPr>
-        <w:t>at2.expected.txt</w:t>
-      </w:r>
-      <w:r>
-        <w:t xml:space="preserve"> describe </w:t>
-      </w:r>
-      <w:r>
-        <w:t xml:space="preserve">some of </w:t>
-      </w:r>
-      <w:r>
-        <w:t xml:space="preserve">the input-output behavior at the console for this project. </w:t>
-      </w:r>
-    </w:p>
-    <w:p/>
-    <w:p>
-      <w:r>
-        <w:t xml:space="preserve">The point about this short description is to provide context for the rest of this document. </w:t>
+          <w:iCs/>
+        </w:rPr>
+        <w:t>Software Requirements Document.</w:t>
       </w:r>
     </w:p>
     <w:p>
@@ -3730,25 +3911,13 @@
         <w:t xml:space="preserve"> </w:t>
       </w:r>
       <w:r>
-        <w:t xml:space="preserve">The design is maintainable if it </w:t>
-      </w:r>
-      <w:r>
-        <w:t>exhibit</w:t>
-      </w:r>
-      <w:r>
-        <w:t>s</w:t>
-      </w:r>
-      <w:r>
-        <w:t xml:space="preserve"> conceptual integrity that defines the key abstractions so that designers and programmers can reason about the system </w:t>
+        <w:t xml:space="preserve">The design is maintainable if it exhibits conceptual integrity that defines the key abstractions so that designers and programmers can reason about the system </w:t>
       </w:r>
       <w:r>
         <w:t xml:space="preserve">you describe </w:t>
       </w:r>
       <w:r>
-        <w:t>and predict its behaviour</w:t>
-      </w:r>
-      <w:r>
-        <w:t>. S</w:t>
+        <w:t>and predict its behaviour. S</w:t>
       </w:r>
       <w:r>
         <w:t>oftware developers</w:t>
@@ -3936,7 +4105,7 @@
 </file>
 
 <file path=word/endnotes.xml><?xml version="1.0" encoding="utf-8"?>
-<w:endnotes xmlns:wpc="http://schemas.microsoft.com/office/word/2010/wordprocessingCanvas" xmlns:mo="http://schemas.microsoft.com/office/mac/office/2008/main" xmlns:mc="http://schemas.openxmlformats.org/markup-compatibility/2006" xmlns:mv="urn:schemas-microsoft-com:mac:vml" xmlns:o="urn:schemas-microsoft-com:office:office" xmlns:r="http://schemas.openxmlformats.org/officeDocument/2006/relationships" xmlns:m="http://schemas.openxmlformats.org/officeDocument/2006/math" xmlns:v="urn:schemas-microsoft-com:vml" xmlns:wp14="http://schemas.microsoft.com/office/word/2010/wordprocessingDrawing" xmlns:wp="http://schemas.openxmlformats.org/drawingml/2006/wordprocessingDrawing" xmlns:w10="urn:schemas-microsoft-com:office:word" xmlns:w="http://schemas.openxmlformats.org/wordprocessingml/2006/main" xmlns:w14="http://schemas.microsoft.com/office/word/2010/wordml" xmlns:w15="http://schemas.microsoft.com/office/word/2012/wordml" xmlns:wpg="http://schemas.microsoft.com/office/word/2010/wordprocessingGroup" xmlns:wpi="http://schemas.microsoft.com/office/word/2010/wordprocessingInk" xmlns:wne="http://schemas.microsoft.com/office/word/2006/wordml" xmlns:wps="http://schemas.microsoft.com/office/word/2010/wordprocessingShape" mc:Ignorable="w14 w15 wp14">
+<w:endnotes xmlns:wpc="http://schemas.microsoft.com/office/word/2010/wordprocessingCanvas" xmlns:cx="http://schemas.microsoft.com/office/drawing/2014/chartex" xmlns:cx1="http://schemas.microsoft.com/office/drawing/2015/9/8/chartex" xmlns:cx2="http://schemas.microsoft.com/office/drawing/2015/10/21/chartex" xmlns:cx3="http://schemas.microsoft.com/office/drawing/2016/5/9/chartex" xmlns:cx4="http://schemas.microsoft.com/office/drawing/2016/5/10/chartex" xmlns:cx5="http://schemas.microsoft.com/office/drawing/2016/5/11/chartex" xmlns:cx6="http://schemas.microsoft.com/office/drawing/2016/5/12/chartex" xmlns:cx7="http://schemas.microsoft.com/office/drawing/2016/5/13/chartex" xmlns:cx8="http://schemas.microsoft.com/office/drawing/2016/5/14/chartex" xmlns:mc="http://schemas.openxmlformats.org/markup-compatibility/2006" xmlns:aink="http://schemas.microsoft.com/office/drawing/2016/ink" xmlns:am3d="http://schemas.microsoft.com/office/drawing/2017/model3d" xmlns:o="urn:schemas-microsoft-com:office:office" xmlns:r="http://schemas.openxmlformats.org/officeDocument/2006/relationships" xmlns:m="http://schemas.openxmlformats.org/officeDocument/2006/math" xmlns:v="urn:schemas-microsoft-com:vml" xmlns:wp14="http://schemas.microsoft.com/office/word/2010/wordprocessingDrawing" xmlns:wp="http://schemas.openxmlformats.org/drawingml/2006/wordprocessingDrawing" xmlns:w10="urn:schemas-microsoft-com:office:word" xmlns:w="http://schemas.openxmlformats.org/wordprocessingml/2006/main" xmlns:w14="http://schemas.microsoft.com/office/word/2010/wordml" xmlns:w15="http://schemas.microsoft.com/office/word/2012/wordml" xmlns:w16cid="http://schemas.microsoft.com/office/word/2016/wordml/cid" xmlns:w16se="http://schemas.microsoft.com/office/word/2015/wordml/symex" xmlns:wpg="http://schemas.microsoft.com/office/word/2010/wordprocessingGroup" xmlns:wpi="http://schemas.microsoft.com/office/word/2010/wordprocessingInk" xmlns:wne="http://schemas.microsoft.com/office/word/2006/wordml" xmlns:wps="http://schemas.microsoft.com/office/word/2010/wordprocessingShape" mc:Ignorable="w14 w15 w16se w16cid wp14">
   <w:endnote w:type="separator" w:id="-1">
     <w:p>
       <w:pPr>
@@ -3961,7 +4130,7 @@
 </file>
 
 <file path=word/footer1.xml><?xml version="1.0" encoding="utf-8"?>
-<w:ftr xmlns:wpc="http://schemas.microsoft.com/office/word/2010/wordprocessingCanvas" xmlns:mo="http://schemas.microsoft.com/office/mac/office/2008/main" xmlns:mc="http://schemas.openxmlformats.org/markup-compatibility/2006" xmlns:mv="urn:schemas-microsoft-com:mac:vml" xmlns:o="urn:schemas-microsoft-com:office:office" xmlns:r="http://schemas.openxmlformats.org/officeDocument/2006/relationships" xmlns:m="http://schemas.openxmlformats.org/officeDocument/2006/math" xmlns:v="urn:schemas-microsoft-com:vml" xmlns:wp14="http://schemas.microsoft.com/office/word/2010/wordprocessingDrawing" xmlns:wp="http://schemas.openxmlformats.org/drawingml/2006/wordprocessingDrawing" xmlns:w10="urn:schemas-microsoft-com:office:word" xmlns:w="http://schemas.openxmlformats.org/wordprocessingml/2006/main" xmlns:w14="http://schemas.microsoft.com/office/word/2010/wordml" xmlns:w15="http://schemas.microsoft.com/office/word/2012/wordml" xmlns:wpg="http://schemas.microsoft.com/office/word/2010/wordprocessingGroup" xmlns:wpi="http://schemas.microsoft.com/office/word/2010/wordprocessingInk" xmlns:wne="http://schemas.microsoft.com/office/word/2006/wordml" xmlns:wps="http://schemas.microsoft.com/office/word/2010/wordprocessingShape" mc:Ignorable="w14 w15 wp14">
+<w:ftr xmlns:wpc="http://schemas.microsoft.com/office/word/2010/wordprocessingCanvas" xmlns:cx="http://schemas.microsoft.com/office/drawing/2014/chartex" xmlns:cx1="http://schemas.microsoft.com/office/drawing/2015/9/8/chartex" xmlns:cx2="http://schemas.microsoft.com/office/drawing/2015/10/21/chartex" xmlns:cx3="http://schemas.microsoft.com/office/drawing/2016/5/9/chartex" xmlns:cx4="http://schemas.microsoft.com/office/drawing/2016/5/10/chartex" xmlns:cx5="http://schemas.microsoft.com/office/drawing/2016/5/11/chartex" xmlns:cx6="http://schemas.microsoft.com/office/drawing/2016/5/12/chartex" xmlns:cx7="http://schemas.microsoft.com/office/drawing/2016/5/13/chartex" xmlns:cx8="http://schemas.microsoft.com/office/drawing/2016/5/14/chartex" xmlns:mc="http://schemas.openxmlformats.org/markup-compatibility/2006" xmlns:aink="http://schemas.microsoft.com/office/drawing/2016/ink" xmlns:am3d="http://schemas.microsoft.com/office/drawing/2017/model3d" xmlns:o="urn:schemas-microsoft-com:office:office" xmlns:r="http://schemas.openxmlformats.org/officeDocument/2006/relationships" xmlns:m="http://schemas.openxmlformats.org/officeDocument/2006/math" xmlns:v="urn:schemas-microsoft-com:vml" xmlns:wp14="http://schemas.microsoft.com/office/word/2010/wordprocessingDrawing" xmlns:wp="http://schemas.openxmlformats.org/drawingml/2006/wordprocessingDrawing" xmlns:w10="urn:schemas-microsoft-com:office:word" xmlns:w="http://schemas.openxmlformats.org/wordprocessingml/2006/main" xmlns:w14="http://schemas.microsoft.com/office/word/2010/wordml" xmlns:w15="http://schemas.microsoft.com/office/word/2012/wordml" xmlns:w16cid="http://schemas.microsoft.com/office/word/2016/wordml/cid" xmlns:w16se="http://schemas.microsoft.com/office/word/2015/wordml/symex" xmlns:wpg="http://schemas.microsoft.com/office/word/2010/wordprocessingGroup" xmlns:wpi="http://schemas.microsoft.com/office/word/2010/wordprocessingInk" xmlns:wne="http://schemas.microsoft.com/office/word/2006/wordml" xmlns:wps="http://schemas.microsoft.com/office/word/2010/wordprocessingShape" mc:Ignorable="w14 w15 w16se w16cid wp14">
   <w:sdt>
     <w:sdtPr>
       <w:id w:val="-1940515846"/>
@@ -4014,7 +4183,7 @@
 </file>
 
 <file path=word/footnotes.xml><?xml version="1.0" encoding="utf-8"?>
-<w:footnotes xmlns:wpc="http://schemas.microsoft.com/office/word/2010/wordprocessingCanvas" xmlns:mo="http://schemas.microsoft.com/office/mac/office/2008/main" xmlns:mc="http://schemas.openxmlformats.org/markup-compatibility/2006" xmlns:mv="urn:schemas-microsoft-com:mac:vml" xmlns:o="urn:schemas-microsoft-com:office:office" xmlns:r="http://schemas.openxmlformats.org/officeDocument/2006/relationships" xmlns:m="http://schemas.openxmlformats.org/officeDocument/2006/math" xmlns:v="urn:schemas-microsoft-com:vml" xmlns:wp14="http://schemas.microsoft.com/office/word/2010/wordprocessingDrawing" xmlns:wp="http://schemas.openxmlformats.org/drawingml/2006/wordprocessingDrawing" xmlns:w10="urn:schemas-microsoft-com:office:word" xmlns:w="http://schemas.openxmlformats.org/wordprocessingml/2006/main" xmlns:w14="http://schemas.microsoft.com/office/word/2010/wordml" xmlns:w15="http://schemas.microsoft.com/office/word/2012/wordml" xmlns:wpg="http://schemas.microsoft.com/office/word/2010/wordprocessingGroup" xmlns:wpi="http://schemas.microsoft.com/office/word/2010/wordprocessingInk" xmlns:wne="http://schemas.microsoft.com/office/word/2006/wordml" xmlns:wps="http://schemas.microsoft.com/office/word/2010/wordprocessingShape" mc:Ignorable="w14 w15 wp14">
+<w:footnotes xmlns:wpc="http://schemas.microsoft.com/office/word/2010/wordprocessingCanvas" xmlns:cx="http://schemas.microsoft.com/office/drawing/2014/chartex" xmlns:cx1="http://schemas.microsoft.com/office/drawing/2015/9/8/chartex" xmlns:cx2="http://schemas.microsoft.com/office/drawing/2015/10/21/chartex" xmlns:cx3="http://schemas.microsoft.com/office/drawing/2016/5/9/chartex" xmlns:cx4="http://schemas.microsoft.com/office/drawing/2016/5/10/chartex" xmlns:cx5="http://schemas.microsoft.com/office/drawing/2016/5/11/chartex" xmlns:cx6="http://schemas.microsoft.com/office/drawing/2016/5/12/chartex" xmlns:cx7="http://schemas.microsoft.com/office/drawing/2016/5/13/chartex" xmlns:cx8="http://schemas.microsoft.com/office/drawing/2016/5/14/chartex" xmlns:mc="http://schemas.openxmlformats.org/markup-compatibility/2006" xmlns:aink="http://schemas.microsoft.com/office/drawing/2016/ink" xmlns:am3d="http://schemas.microsoft.com/office/drawing/2017/model3d" xmlns:o="urn:schemas-microsoft-com:office:office" xmlns:r="http://schemas.openxmlformats.org/officeDocument/2006/relationships" xmlns:m="http://schemas.openxmlformats.org/officeDocument/2006/math" xmlns:v="urn:schemas-microsoft-com:vml" xmlns:wp14="http://schemas.microsoft.com/office/word/2010/wordprocessingDrawing" xmlns:wp="http://schemas.openxmlformats.org/drawingml/2006/wordprocessingDrawing" xmlns:w10="urn:schemas-microsoft-com:office:word" xmlns:w="http://schemas.openxmlformats.org/wordprocessingml/2006/main" xmlns:w14="http://schemas.microsoft.com/office/word/2010/wordml" xmlns:w15="http://schemas.microsoft.com/office/word/2012/wordml" xmlns:w16cid="http://schemas.microsoft.com/office/word/2016/wordml/cid" xmlns:w16se="http://schemas.microsoft.com/office/word/2015/wordml/symex" xmlns:wpg="http://schemas.microsoft.com/office/word/2010/wordprocessingGroup" xmlns:wpi="http://schemas.microsoft.com/office/word/2010/wordprocessingInk" xmlns:wne="http://schemas.microsoft.com/office/word/2006/wordml" xmlns:wps="http://schemas.microsoft.com/office/word/2010/wordprocessingShape" mc:Ignorable="w14 w15 w16se w16cid wp14">
   <w:footnote w:type="separator" w:id="-1">
     <w:p>
       <w:pPr>
@@ -4157,6 +4326,7 @@
       <w:r>
         <w:t xml:space="preserve"> Koopman, </w:t>
       </w:r>
+      <w:proofErr w:type="spellStart"/>
       <w:r>
         <w:rPr>
           <w:i/>
@@ -4169,6 +4339,7 @@
         </w:rPr>
         <w:t>p.cit</w:t>
       </w:r>
+      <w:proofErr w:type="spellEnd"/>
       <w:r>
         <w:t>.</w:t>
       </w:r>
@@ -4317,8 +4488,8 @@
 </file>
 
 <file path=word/numbering.xml><?xml version="1.0" encoding="utf-8"?>
-<w:numbering xmlns:wpc="http://schemas.microsoft.com/office/word/2010/wordprocessingCanvas" xmlns:mo="http://schemas.microsoft.com/office/mac/office/2008/main" xmlns:mc="http://schemas.openxmlformats.org/markup-compatibility/2006" xmlns:mv="urn:schemas-microsoft-com:mac:vml" xmlns:o="urn:schemas-microsoft-com:office:office" xmlns:r="http://schemas.openxmlformats.org/officeDocument/2006/relationships" xmlns:m="http://schemas.openxmlformats.org/officeDocument/2006/math" xmlns:v="urn:schemas-microsoft-com:vml" xmlns:wp14="http://schemas.microsoft.com/office/word/2010/wordprocessingDrawing" xmlns:wp="http://schemas.openxmlformats.org/drawingml/2006/wordprocessingDrawing" xmlns:w10="urn:schemas-microsoft-com:office:word" xmlns:w="http://schemas.openxmlformats.org/wordprocessingml/2006/main" xmlns:w14="http://schemas.microsoft.com/office/word/2010/wordml" xmlns:w15="http://schemas.microsoft.com/office/word/2012/wordml" xmlns:wpg="http://schemas.microsoft.com/office/word/2010/wordprocessingGroup" xmlns:wpi="http://schemas.microsoft.com/office/word/2010/wordprocessingInk" xmlns:wne="http://schemas.microsoft.com/office/word/2006/wordml" xmlns:wps="http://schemas.microsoft.com/office/word/2010/wordprocessingShape" mc:Ignorable="w14 w15 wp14">
-  <w:abstractNum w:abstractNumId="0">
+<w:numbering xmlns:wpc="http://schemas.microsoft.com/office/word/2010/wordprocessingCanvas" xmlns:cx="http://schemas.microsoft.com/office/drawing/2014/chartex" xmlns:cx1="http://schemas.microsoft.com/office/drawing/2015/9/8/chartex" xmlns:cx2="http://schemas.microsoft.com/office/drawing/2015/10/21/chartex" xmlns:cx3="http://schemas.microsoft.com/office/drawing/2016/5/9/chartex" xmlns:cx4="http://schemas.microsoft.com/office/drawing/2016/5/10/chartex" xmlns:cx5="http://schemas.microsoft.com/office/drawing/2016/5/11/chartex" xmlns:cx6="http://schemas.microsoft.com/office/drawing/2016/5/12/chartex" xmlns:cx7="http://schemas.microsoft.com/office/drawing/2016/5/13/chartex" xmlns:cx8="http://schemas.microsoft.com/office/drawing/2016/5/14/chartex" xmlns:mc="http://schemas.openxmlformats.org/markup-compatibility/2006" xmlns:aink="http://schemas.microsoft.com/office/drawing/2016/ink" xmlns:am3d="http://schemas.microsoft.com/office/drawing/2017/model3d" xmlns:o="urn:schemas-microsoft-com:office:office" xmlns:r="http://schemas.openxmlformats.org/officeDocument/2006/relationships" xmlns:m="http://schemas.openxmlformats.org/officeDocument/2006/math" xmlns:v="urn:schemas-microsoft-com:vml" xmlns:wp14="http://schemas.microsoft.com/office/word/2010/wordprocessingDrawing" xmlns:wp="http://schemas.openxmlformats.org/drawingml/2006/wordprocessingDrawing" xmlns:w10="urn:schemas-microsoft-com:office:word" xmlns:w="http://schemas.openxmlformats.org/wordprocessingml/2006/main" xmlns:w14="http://schemas.microsoft.com/office/word/2010/wordml" xmlns:w15="http://schemas.microsoft.com/office/word/2012/wordml" xmlns:w16cid="http://schemas.microsoft.com/office/word/2016/wordml/cid" xmlns:w16se="http://schemas.microsoft.com/office/word/2015/wordml/symex" xmlns:wpg="http://schemas.microsoft.com/office/word/2010/wordprocessingGroup" xmlns:wpi="http://schemas.microsoft.com/office/word/2010/wordprocessingInk" xmlns:wne="http://schemas.microsoft.com/office/word/2006/wordml" xmlns:wps="http://schemas.microsoft.com/office/word/2010/wordprocessingShape" mc:Ignorable="w14 w15 w16se w16cid wp14">
+  <w:abstractNum w:abstractNumId="0" w15:restartNumberingAfterBreak="0">
     <w:nsid w:val="FFFFFF1D"/>
     <w:multiLevelType w:val="multilevel"/>
     <w:tmpl w:val="C7E65E56"/>
@@ -4458,7 +4629,7 @@
       </w:rPr>
     </w:lvl>
   </w:abstractNum>
-  <w:abstractNum w:abstractNumId="1">
+  <w:abstractNum w:abstractNumId="1" w15:restartNumberingAfterBreak="0">
     <w:nsid w:val="1AD51659"/>
     <w:multiLevelType w:val="multilevel"/>
     <w:tmpl w:val="0409001D"/>
@@ -4544,7 +4715,7 @@
       </w:pPr>
     </w:lvl>
   </w:abstractNum>
-  <w:abstractNum w:abstractNumId="2">
+  <w:abstractNum w:abstractNumId="2" w15:restartNumberingAfterBreak="0">
     <w:nsid w:val="439A3AEE"/>
     <w:multiLevelType w:val="hybridMultilevel"/>
     <w:tmpl w:val="78F6EEDC"/>
@@ -4631,7 +4802,7 @@
       </w:pPr>
     </w:lvl>
   </w:abstractNum>
-  <w:abstractNum w:abstractNumId="3">
+  <w:abstractNum w:abstractNumId="3" w15:restartNumberingAfterBreak="0">
     <w:nsid w:val="66C447A3"/>
     <w:multiLevelType w:val="hybridMultilevel"/>
     <w:tmpl w:val="F5BCDCB0"/>
@@ -4760,7 +4931,7 @@
 </file>
 
 <file path=word/styles.xml><?xml version="1.0" encoding="utf-8"?>
-<w:styles xmlns:mc="http://schemas.openxmlformats.org/markup-compatibility/2006" xmlns:r="http://schemas.openxmlformats.org/officeDocument/2006/relationships" xmlns:w="http://schemas.openxmlformats.org/wordprocessingml/2006/main" xmlns:w14="http://schemas.microsoft.com/office/word/2010/wordml" xmlns:w15="http://schemas.microsoft.com/office/word/2012/wordml" mc:Ignorable="w14 w15">
+<w:styles xmlns:mc="http://schemas.openxmlformats.org/markup-compatibility/2006" xmlns:r="http://schemas.openxmlformats.org/officeDocument/2006/relationships" xmlns:w="http://schemas.openxmlformats.org/wordprocessingml/2006/main" xmlns:w14="http://schemas.microsoft.com/office/word/2010/wordml" xmlns:w15="http://schemas.microsoft.com/office/word/2012/wordml" xmlns:w16cid="http://schemas.microsoft.com/office/word/2016/wordml/cid" xmlns:w16se="http://schemas.microsoft.com/office/word/2015/wordml/symex" mc:Ignorable="w14 w15 w16se w16cid">
   <w:docDefaults>
     <w:rPrDefault>
       <w:rPr>
@@ -4776,7 +4947,7 @@
       </w:pPr>
     </w:pPrDefault>
   </w:docDefaults>
-  <w:latentStyles w:defLockedState="0" w:defUIPriority="99" w:defSemiHidden="0" w:defUnhideWhenUsed="0" w:defQFormat="0" w:count="380">
+  <w:latentStyles w:defLockedState="0" w:defUIPriority="99" w:defSemiHidden="0" w:defUnhideWhenUsed="0" w:defQFormat="0" w:count="376">
     <w:lsdException w:name="Normal" w:uiPriority="0" w:qFormat="1"/>
     <w:lsdException w:name="heading 1" w:uiPriority="9" w:qFormat="1"/>
     <w:lsdException w:name="heading 2" w:semiHidden="1" w:uiPriority="9" w:unhideWhenUsed="1" w:qFormat="1"/>
@@ -5252,7 +5423,6 @@
       <w:spacing w:after="0" w:line="240" w:lineRule="auto"/>
     </w:pPr>
     <w:tblPr>
-      <w:tblInd w:w="0" w:type="dxa"/>
       <w:tblBorders>
         <w:top w:val="single" w:sz="4" w:space="0" w:color="auto"/>
         <w:left w:val="single" w:sz="4" w:space="0" w:color="auto"/>
@@ -5261,12 +5431,6 @@
         <w:insideH w:val="single" w:sz="4" w:space="0" w:color="auto"/>
         <w:insideV w:val="single" w:sz="4" w:space="0" w:color="auto"/>
       </w:tblBorders>
-      <w:tblCellMar>
-        <w:top w:w="0" w:type="dxa"/>
-        <w:left w:w="108" w:type="dxa"/>
-        <w:bottom w:w="0" w:type="dxa"/>
-        <w:right w:w="108" w:type="dxa"/>
-      </w:tblCellMar>
     </w:tblPr>
   </w:style>
   <w:style w:type="paragraph" w:styleId="ListParagraph">
@@ -5798,7 +5962,7 @@
 </file>
 
 <file path=customXml/itemProps1.xml><?xml version="1.0" encoding="utf-8"?>
-<ds:datastoreItem xmlns:ds="http://schemas.openxmlformats.org/officeDocument/2006/customXml" ds:itemID="{CC9916CB-9876-3C43-BF4A-9E437409B408}">
+<ds:datastoreItem xmlns:ds="http://schemas.openxmlformats.org/officeDocument/2006/customXml" ds:itemID="{15D89118-8BF7-4B29-A686-3AC285593F37}">
   <ds:schemaRefs>
     <ds:schemaRef ds:uri="http://schemas.openxmlformats.org/officeDocument/2006/bibliography"/>
   </ds:schemaRefs>

</xml_diff>

<commit_message>
Added section 2 and 5 to Design Doc
</commit_message>
<xml_diff>
--- a/3311-project-report.docx
+++ b/3311-project-report.docx
@@ -3655,67 +3655,50 @@
         <w:t>The galaxy will be represented by a two-dimensional 5x5 grid. Each sector of the grid will be identified by its coordinates in terms of row number and column number.</w:t>
       </w:r>
       <w:r>
-        <w:t xml:space="preserve"> Sectors contain the entities of our galaxy (</w:t>
-      </w:r>
-      <w:r>
-        <w:t>i.e. planets</w:t>
-      </w:r>
-      <w:r>
-        <w:t xml:space="preserve"> and</w:t>
-      </w:r>
-      <w:r>
-        <w:t xml:space="preserve"> stars)</w:t>
+        <w:t xml:space="preserve"> Sectors contain the entities of our galaxy (i.e. planets and stars).</w:t>
+      </w:r>
+      <w:r>
+        <w:t xml:space="preserve"> </w:t>
+      </w:r>
+      <w:r>
+        <w:t>A sector contain</w:t>
+      </w:r>
+      <w:r>
+        <w:t>s 4 quadrants</w:t>
+      </w:r>
+      <w:r>
+        <w:t xml:space="preserve"> </w:t>
+      </w:r>
+      <w:r>
+        <w:t>that hold one entity each meaning a sector can contain at most 4 entities</w:t>
+      </w:r>
+      <w:r>
+        <w:t xml:space="preserve">. An explorer can move to any of </w:t>
+      </w:r>
+      <w:r>
+        <w:t>its</w:t>
+      </w:r>
+      <w:r>
+        <w:t xml:space="preserve"> 8 adjacent sectors</w:t>
+      </w:r>
+      <w:r>
+        <w:t xml:space="preserve"> given that </w:t>
+      </w:r>
+      <w:r>
+        <w:t>they are</w:t>
+      </w:r>
+      <w:r>
+        <w:t xml:space="preserve"> not full. One of the specifications as stated by our customer is that “t</w:t>
+      </w:r>
+      <w:r>
+        <w:t>he grid wraps along its boundaries meaning if we go north from a sector in the first row, we will move into the fifth row at the bottom of the grid</w:t>
+      </w:r>
+      <w:r>
+        <w:t>”</w:t>
       </w:r>
       <w:r>
         <w:t>.</w:t>
       </w:r>
-      <w:r>
-        <w:t xml:space="preserve"> </w:t>
-      </w:r>
-      <w:r>
-        <w:t>A sector contain</w:t>
-      </w:r>
-      <w:r>
-        <w:t>s 4 quadrants</w:t>
-      </w:r>
-      <w:r>
-        <w:t xml:space="preserve"> </w:t>
-      </w:r>
-      <w:r>
-        <w:t>that hold one entity each meaning a sector can contain at most 4 entities</w:t>
-      </w:r>
-      <w:r>
-        <w:t xml:space="preserve">. An explorer can move to any of </w:t>
-      </w:r>
-      <w:r>
-        <w:t>its</w:t>
-      </w:r>
-      <w:r>
-        <w:t xml:space="preserve"> 8 adjacent sectors</w:t>
-      </w:r>
-      <w:r>
-        <w:t xml:space="preserve"> given that </w:t>
-      </w:r>
-      <w:r>
-        <w:t>they are</w:t>
-      </w:r>
-      <w:r>
-        <w:t xml:space="preserve"> not full. One of the speci</w:t>
-      </w:r>
-      <w:bookmarkStart w:id="1" w:name="_GoBack"/>
-      <w:bookmarkEnd w:id="1"/>
-      <w:r>
-        <w:t>fications as stated by our customer is that “t</w:t>
-      </w:r>
-      <w:r>
-        <w:t>he grid wraps along its boundaries meaning if we go north from a sector in the first row, we will move into the fifth row at the bottom of the grid</w:t>
-      </w:r>
-      <w:r>
-        <w:t>”</w:t>
-      </w:r>
-      <w:r>
-        <w:t>.</w:t>
-      </w:r>
     </w:p>
     <w:p>
       <w:pPr>
@@ -3768,7 +3751,7 @@
       <w:pPr>
         <w:pStyle w:val="Heading1"/>
       </w:pPr>
-      <w:bookmarkStart w:id="2" w:name="_Toc415149334"/>
+      <w:bookmarkStart w:id="1" w:name="_Toc415149334"/>
       <w:r>
         <w:lastRenderedPageBreak/>
         <w:t xml:space="preserve">BON class diagram </w:t>
@@ -3785,7 +3768,387 @@
       <w:r>
         <w:t xml:space="preserve"> design)</w:t>
       </w:r>
-      <w:bookmarkEnd w:id="2"/>
+      <w:bookmarkEnd w:id="1"/>
+    </w:p>
+    <w:p>
+      <w:pPr>
+        <w:shd w:val="clear" w:color="auto" w:fill="FFFFFF"/>
+        <w:spacing w:after="0" w:line="240" w:lineRule="auto"/>
+        <w:ind w:firstLine="357"/>
+        <w:rPr>
+          <w:rFonts w:ascii="Calibri" w:eastAsia="Times New Roman" w:hAnsi="Calibri" w:cs="Calibri"/>
+          <w:color w:val="222222"/>
+          <w:szCs w:val="24"/>
+          <w:lang w:eastAsia="en-CA"/>
+        </w:rPr>
+      </w:pPr>
+      <w:r>
+        <w:rPr>
+          <w:rFonts w:ascii="Calibri" w:eastAsia="Times New Roman" w:hAnsi="Calibri" w:cs="Calibri"/>
+          <w:color w:val="222222"/>
+          <w:szCs w:val="24"/>
+          <w:lang w:eastAsia="en-CA"/>
+        </w:rPr>
+        <w:t xml:space="preserve">The game </w:t>
+      </w:r>
+      <w:proofErr w:type="spellStart"/>
+      <w:r>
+        <w:rPr>
+          <w:rFonts w:ascii="Calibri" w:eastAsia="Times New Roman" w:hAnsi="Calibri" w:cs="Calibri"/>
+          <w:color w:val="222222"/>
+          <w:szCs w:val="24"/>
+          <w:lang w:eastAsia="en-CA"/>
+        </w:rPr>
+        <w:t>Simodyssey</w:t>
+      </w:r>
+      <w:proofErr w:type="spellEnd"/>
+      <w:r>
+        <w:rPr>
+          <w:rFonts w:ascii="Calibri" w:eastAsia="Times New Roman" w:hAnsi="Calibri" w:cs="Calibri"/>
+          <w:color w:val="222222"/>
+          <w:szCs w:val="24"/>
+          <w:lang w:eastAsia="en-CA"/>
+        </w:rPr>
+        <w:t xml:space="preserve"> is divided into several clusters which communicate with each other. The cluster ‘</w:t>
+      </w:r>
+      <w:proofErr w:type="spellStart"/>
+      <w:r>
+        <w:rPr>
+          <w:rFonts w:ascii="Calibri" w:eastAsia="Times New Roman" w:hAnsi="Calibri" w:cs="Calibri"/>
+          <w:color w:val="222222"/>
+          <w:szCs w:val="24"/>
+          <w:lang w:eastAsia="en-CA"/>
+        </w:rPr>
+        <w:t>user_commands</w:t>
+      </w:r>
+      <w:proofErr w:type="spellEnd"/>
+      <w:r>
+        <w:rPr>
+          <w:rFonts w:ascii="Calibri" w:eastAsia="Times New Roman" w:hAnsi="Calibri" w:cs="Calibri"/>
+          <w:color w:val="222222"/>
+          <w:szCs w:val="24"/>
+          <w:lang w:eastAsia="en-CA"/>
+        </w:rPr>
+        <w:t xml:space="preserve">’ is the cluster that deals with the user interface. This cluster contains nothing besides the user input </w:t>
+      </w:r>
+      <w:r>
+        <w:rPr>
+          <w:rFonts w:ascii="Calibri" w:eastAsia="Times New Roman" w:hAnsi="Calibri" w:cs="Calibri"/>
+          <w:color w:val="222222"/>
+          <w:szCs w:val="24"/>
+          <w:lang w:eastAsia="en-CA"/>
+        </w:rPr>
+        <w:t>commands and</w:t>
+      </w:r>
+      <w:r>
+        <w:rPr>
+          <w:rFonts w:ascii="Calibri" w:eastAsia="Times New Roman" w:hAnsi="Calibri" w:cs="Calibri"/>
+          <w:color w:val="222222"/>
+          <w:szCs w:val="24"/>
+          <w:lang w:eastAsia="en-CA"/>
+        </w:rPr>
+        <w:t xml:space="preserve"> is structured to be ported correctly to a GUI or any other user interface. The cluster ‘</w:t>
+      </w:r>
+      <w:proofErr w:type="spellStart"/>
+      <w:r>
+        <w:rPr>
+          <w:rFonts w:ascii="Calibri" w:eastAsia="Times New Roman" w:hAnsi="Calibri" w:cs="Calibri"/>
+          <w:color w:val="222222"/>
+          <w:szCs w:val="24"/>
+          <w:lang w:eastAsia="en-CA"/>
+        </w:rPr>
+        <w:t>user_commands</w:t>
+      </w:r>
+      <w:proofErr w:type="spellEnd"/>
+      <w:r>
+        <w:rPr>
+          <w:rFonts w:ascii="Calibri" w:eastAsia="Times New Roman" w:hAnsi="Calibri" w:cs="Calibri"/>
+          <w:color w:val="222222"/>
+          <w:szCs w:val="24"/>
+          <w:lang w:eastAsia="en-CA"/>
+        </w:rPr>
+        <w:t>’ depends on the model cluster, but not vice versa. This allows the business logic design of the game to be ported to any user interface with only the user interface needing changes. The cluster ‘</w:t>
+      </w:r>
+      <w:proofErr w:type="spellStart"/>
+      <w:r>
+        <w:rPr>
+          <w:rFonts w:ascii="Calibri" w:eastAsia="Times New Roman" w:hAnsi="Calibri" w:cs="Calibri"/>
+          <w:color w:val="222222"/>
+          <w:szCs w:val="24"/>
+          <w:lang w:eastAsia="en-CA"/>
+        </w:rPr>
+        <w:t>user_commands</w:t>
+      </w:r>
+      <w:proofErr w:type="spellEnd"/>
+      <w:r>
+        <w:rPr>
+          <w:rFonts w:ascii="Calibri" w:eastAsia="Times New Roman" w:hAnsi="Calibri" w:cs="Calibri"/>
+          <w:color w:val="222222"/>
+          <w:szCs w:val="24"/>
+          <w:lang w:eastAsia="en-CA"/>
+        </w:rPr>
+        <w:t xml:space="preserve">’ accesses the model class ‘GAME’ through a singleton design pattern, as there is only one instance of the game </w:t>
+      </w:r>
+      <w:proofErr w:type="spellStart"/>
+      <w:r>
+        <w:rPr>
+          <w:rFonts w:ascii="Calibri" w:eastAsia="Times New Roman" w:hAnsi="Calibri" w:cs="Calibri"/>
+          <w:color w:val="222222"/>
+          <w:szCs w:val="24"/>
+          <w:lang w:eastAsia="en-CA"/>
+        </w:rPr>
+        <w:t>Simodyssey</w:t>
+      </w:r>
+      <w:proofErr w:type="spellEnd"/>
+      <w:r>
+        <w:rPr>
+          <w:rFonts w:ascii="Calibri" w:eastAsia="Times New Roman" w:hAnsi="Calibri" w:cs="Calibri"/>
+          <w:color w:val="222222"/>
+          <w:szCs w:val="24"/>
+          <w:lang w:eastAsia="en-CA"/>
+        </w:rPr>
+        <w:t>. This instance is accessed through the class ‘GAME_ACCESS’ which returns the single instance of the game. This is also how the cluster ‘</w:t>
+      </w:r>
+      <w:proofErr w:type="spellStart"/>
+      <w:r>
+        <w:rPr>
+          <w:rFonts w:ascii="Calibri" w:eastAsia="Times New Roman" w:hAnsi="Calibri" w:cs="Calibri"/>
+          <w:color w:val="222222"/>
+          <w:szCs w:val="24"/>
+          <w:lang w:eastAsia="en-CA"/>
+        </w:rPr>
+        <w:t>user_commands</w:t>
+      </w:r>
+      <w:proofErr w:type="spellEnd"/>
+      <w:r>
+        <w:rPr>
+          <w:rFonts w:ascii="Calibri" w:eastAsia="Times New Roman" w:hAnsi="Calibri" w:cs="Calibri"/>
+          <w:color w:val="222222"/>
+          <w:szCs w:val="24"/>
+          <w:lang w:eastAsia="en-CA"/>
+        </w:rPr>
+        <w:t xml:space="preserve">’ accesses the cluster ‘model’ as can be seen in the BON diagram. Within the cluster ‘model’, is the class GAME which is the main model class of our design. This class correctly handles all user input </w:t>
+      </w:r>
+      <w:r>
+        <w:rPr>
+          <w:rFonts w:ascii="Calibri" w:eastAsia="Times New Roman" w:hAnsi="Calibri" w:cs="Calibri"/>
+          <w:color w:val="222222"/>
+          <w:szCs w:val="24"/>
+          <w:lang w:eastAsia="en-CA"/>
+        </w:rPr>
+        <w:t>commands and</w:t>
+      </w:r>
+      <w:r>
+        <w:rPr>
+          <w:rFonts w:ascii="Calibri" w:eastAsia="Times New Roman" w:hAnsi="Calibri" w:cs="Calibri"/>
+          <w:color w:val="222222"/>
+          <w:szCs w:val="24"/>
+          <w:lang w:eastAsia="en-CA"/>
+        </w:rPr>
+        <w:t xml:space="preserve"> executes them accordingly. This is a singleton class, and thus only one instance of the GAME class, and thus the </w:t>
+      </w:r>
+      <w:proofErr w:type="spellStart"/>
+      <w:r>
+        <w:rPr>
+          <w:rFonts w:ascii="Calibri" w:eastAsia="Times New Roman" w:hAnsi="Calibri" w:cs="Calibri"/>
+          <w:color w:val="222222"/>
+          <w:szCs w:val="24"/>
+          <w:lang w:eastAsia="en-CA"/>
+        </w:rPr>
+        <w:t>Simodyssey</w:t>
+      </w:r>
+      <w:proofErr w:type="spellEnd"/>
+      <w:r>
+        <w:rPr>
+          <w:rFonts w:ascii="Calibri" w:eastAsia="Times New Roman" w:hAnsi="Calibri" w:cs="Calibri"/>
+          <w:color w:val="222222"/>
+          <w:szCs w:val="24"/>
+          <w:lang w:eastAsia="en-CA"/>
+        </w:rPr>
+        <w:t xml:space="preserve"> game exists at once.</w:t>
+      </w:r>
+    </w:p>
+    <w:p>
+      <w:pPr>
+        <w:shd w:val="clear" w:color="auto" w:fill="FFFFFF"/>
+        <w:spacing w:after="0" w:line="240" w:lineRule="auto"/>
+        <w:rPr>
+          <w:rFonts w:ascii="Calibri" w:eastAsia="Times New Roman" w:hAnsi="Calibri" w:cs="Calibri"/>
+          <w:color w:val="222222"/>
+          <w:szCs w:val="24"/>
+          <w:lang w:eastAsia="en-CA"/>
+        </w:rPr>
+      </w:pPr>
+      <w:r>
+        <w:rPr>
+          <w:rFonts w:ascii="Calibri" w:eastAsia="Times New Roman" w:hAnsi="Calibri" w:cs="Calibri"/>
+          <w:color w:val="222222"/>
+          <w:szCs w:val="24"/>
+          <w:lang w:eastAsia="en-CA"/>
+        </w:rPr>
+        <w:t> </w:t>
+      </w:r>
+    </w:p>
+    <w:p>
+      <w:pPr>
+        <w:shd w:val="clear" w:color="auto" w:fill="FFFFFF"/>
+        <w:spacing w:after="0" w:line="240" w:lineRule="auto"/>
+        <w:ind w:firstLine="357"/>
+        <w:rPr>
+          <w:rFonts w:ascii="Calibri" w:eastAsia="Times New Roman" w:hAnsi="Calibri" w:cs="Calibri"/>
+          <w:color w:val="222222"/>
+          <w:szCs w:val="24"/>
+          <w:lang w:eastAsia="en-CA"/>
+        </w:rPr>
+      </w:pPr>
+      <w:r>
+        <w:rPr>
+          <w:rFonts w:ascii="Calibri" w:eastAsia="Times New Roman" w:hAnsi="Calibri" w:cs="Calibri"/>
+          <w:color w:val="222222"/>
+          <w:szCs w:val="24"/>
+          <w:lang w:eastAsia="en-CA"/>
+        </w:rPr>
+        <w:t xml:space="preserve">The model cluster communicates with another cluster, namely ‘universe’. It does this by storing an instance of the class ‘GALAXY’ in ‘GAME’. This is the only point of communication between these two clusters. The ‘model’ cluster depends on the cluster ‘universe’ but not vice versa. This allows the user commands to be completely disassociated from the logic of our </w:t>
+      </w:r>
+      <w:proofErr w:type="spellStart"/>
+      <w:r>
+        <w:rPr>
+          <w:rFonts w:ascii="Calibri" w:eastAsia="Times New Roman" w:hAnsi="Calibri" w:cs="Calibri"/>
+          <w:color w:val="222222"/>
+          <w:szCs w:val="24"/>
+          <w:lang w:eastAsia="en-CA"/>
+        </w:rPr>
+        <w:t>Simodyssey</w:t>
+      </w:r>
+      <w:proofErr w:type="spellEnd"/>
+      <w:r>
+        <w:rPr>
+          <w:rFonts w:ascii="Calibri" w:eastAsia="Times New Roman" w:hAnsi="Calibri" w:cs="Calibri"/>
+          <w:color w:val="222222"/>
+          <w:szCs w:val="24"/>
+          <w:lang w:eastAsia="en-CA"/>
+        </w:rPr>
+        <w:t xml:space="preserve"> universe. The cluster ‘universe’ is the representation of the universe that our explorer travels through in the game. This cluster handles </w:t>
+      </w:r>
+      <w:proofErr w:type="gramStart"/>
+      <w:r>
+        <w:rPr>
+          <w:rFonts w:ascii="Calibri" w:eastAsia="Times New Roman" w:hAnsi="Calibri" w:cs="Calibri"/>
+          <w:color w:val="222222"/>
+          <w:szCs w:val="24"/>
+          <w:lang w:eastAsia="en-CA"/>
+        </w:rPr>
+        <w:t>all of</w:t>
+      </w:r>
+      <w:proofErr w:type="gramEnd"/>
+      <w:r>
+        <w:rPr>
+          <w:rFonts w:ascii="Calibri" w:eastAsia="Times New Roman" w:hAnsi="Calibri" w:cs="Calibri"/>
+          <w:color w:val="222222"/>
+          <w:szCs w:val="24"/>
+          <w:lang w:eastAsia="en-CA"/>
+        </w:rPr>
+        <w:t xml:space="preserve"> the logic that is necessary to have a functional </w:t>
+      </w:r>
+      <w:r>
+        <w:rPr>
+          <w:rFonts w:ascii="Calibri" w:eastAsia="Times New Roman" w:hAnsi="Calibri" w:cs="Calibri"/>
+          <w:color w:val="222222"/>
+          <w:szCs w:val="24"/>
+          <w:lang w:eastAsia="en-CA"/>
+        </w:rPr>
+        <w:t>universe and</w:t>
+      </w:r>
+      <w:r>
+        <w:rPr>
+          <w:rFonts w:ascii="Calibri" w:eastAsia="Times New Roman" w:hAnsi="Calibri" w:cs="Calibri"/>
+          <w:color w:val="222222"/>
+          <w:szCs w:val="24"/>
+          <w:lang w:eastAsia="en-CA"/>
+        </w:rPr>
+        <w:t xml:space="preserve"> allow the user to guide the explorer in the game. The class “GALAXY” in this cluster is the access point for the model into the ‘universe’ cluster. This class represents the galaxy in the universe in which our explorer travels. In this galaxy there are several entities, which are each represented by their own classes. The cluster ‘universe’ contains a sub-cluster, namely ‘entities’. This cluster represents all the entities in our universe, some of which can move around and other which are stationary. The stationary entities in this cluster are only </w:t>
+      </w:r>
+      <w:r>
+        <w:rPr>
+          <w:rFonts w:ascii="Calibri" w:eastAsia="Times New Roman" w:hAnsi="Calibri" w:cs="Calibri"/>
+          <w:color w:val="222222"/>
+          <w:szCs w:val="24"/>
+          <w:lang w:eastAsia="en-CA"/>
+        </w:rPr>
+        <w:t>stars and</w:t>
+      </w:r>
+      <w:r>
+        <w:rPr>
+          <w:rFonts w:ascii="Calibri" w:eastAsia="Times New Roman" w:hAnsi="Calibri" w:cs="Calibri"/>
+          <w:color w:val="222222"/>
+          <w:szCs w:val="24"/>
+          <w:lang w:eastAsia="en-CA"/>
+        </w:rPr>
+        <w:t xml:space="preserve"> are represented by the class ‘STATIONARY_ENTITY”. All other entities are moveable entities and their inheritance is correctly designed as can be seen in the BON diagram. The design of this inheritance relationship allows our universe to add more entities to our universe without changing existing code in the inheritance design. These new entities can be either movable or stationary entities, they will inherit from the respective class they fall under.</w:t>
+      </w:r>
+    </w:p>
+    <w:p>
+      <w:pPr>
+        <w:shd w:val="clear" w:color="auto" w:fill="FFFFFF"/>
+        <w:spacing w:after="0" w:line="240" w:lineRule="auto"/>
+        <w:rPr>
+          <w:rFonts w:ascii="Calibri" w:eastAsia="Times New Roman" w:hAnsi="Calibri" w:cs="Calibri"/>
+          <w:color w:val="222222"/>
+          <w:szCs w:val="24"/>
+          <w:lang w:eastAsia="en-CA"/>
+        </w:rPr>
+      </w:pPr>
+      <w:r>
+        <w:rPr>
+          <w:rFonts w:ascii="Calibri" w:eastAsia="Times New Roman" w:hAnsi="Calibri" w:cs="Calibri"/>
+          <w:color w:val="222222"/>
+          <w:szCs w:val="24"/>
+          <w:lang w:eastAsia="en-CA"/>
+        </w:rPr>
+        <w:t> </w:t>
+      </w:r>
+    </w:p>
+    <w:p>
+      <w:pPr>
+        <w:shd w:val="clear" w:color="auto" w:fill="FFFFFF"/>
+        <w:spacing w:after="0" w:line="240" w:lineRule="auto"/>
+        <w:ind w:firstLine="357"/>
+        <w:rPr>
+          <w:rFonts w:ascii="Calibri" w:eastAsia="Times New Roman" w:hAnsi="Calibri" w:cs="Calibri"/>
+          <w:color w:val="222222"/>
+          <w:szCs w:val="24"/>
+          <w:lang w:eastAsia="en-CA"/>
+        </w:rPr>
+      </w:pPr>
+      <w:r>
+        <w:rPr>
+          <w:rFonts w:ascii="Calibri" w:eastAsia="Times New Roman" w:hAnsi="Calibri" w:cs="Calibri"/>
+          <w:color w:val="222222"/>
+          <w:szCs w:val="24"/>
+          <w:lang w:eastAsia="en-CA"/>
+        </w:rPr>
+        <w:t xml:space="preserve">The design of our game as discussed and shown in the BON diagram thus is very reliable, reusable, and extendable. Breaking the game up into several clusters/modules as shown allows for simplicity, and the inheritance hierarchy of components allows for reusability, reliability, and extendibility.  The abstraction of the </w:t>
+      </w:r>
+      <w:proofErr w:type="spellStart"/>
+      <w:r>
+        <w:rPr>
+          <w:rFonts w:ascii="Calibri" w:eastAsia="Times New Roman" w:hAnsi="Calibri" w:cs="Calibri"/>
+          <w:color w:val="222222"/>
+          <w:szCs w:val="24"/>
+          <w:lang w:eastAsia="en-CA"/>
+        </w:rPr>
+        <w:t>Simodyssey</w:t>
+      </w:r>
+      <w:proofErr w:type="spellEnd"/>
+      <w:r>
+        <w:rPr>
+          <w:rFonts w:ascii="Calibri" w:eastAsia="Times New Roman" w:hAnsi="Calibri" w:cs="Calibri"/>
+          <w:color w:val="222222"/>
+          <w:szCs w:val="24"/>
+          <w:lang w:eastAsia="en-CA"/>
+        </w:rPr>
+        <w:t xml:space="preserve"> game into its several components allows for a decreased likely hood of bugs as well as a simple design to the game. The contracts in the class ‘GAME’ also allow for a decreased likely hood of bugs, as the post- conditions ensure that each feature is executing as expected. Pre-conditions are handled through error handling, with correct message outputs by the system. With this design, more entities as well as user commands can be added to the software with no required changes to already existing features. </w:t>
+      </w:r>
     </w:p>
     <w:p>
       <w:pPr>
@@ -3798,9 +4161,6 @@
           <w:szCs w:val="28"/>
         </w:rPr>
       </w:pPr>
-      <w:r>
-        <w:br w:type="page"/>
-      </w:r>
     </w:p>
     <w:p>
       <w:pPr>
@@ -3809,9 +4169,8 @@
           <w:rStyle w:val="Heading1Char"/>
         </w:rPr>
       </w:pPr>
-      <w:bookmarkStart w:id="3" w:name="_Toc415149335"/>
-      <w:r>
-        <w:lastRenderedPageBreak/>
+      <w:bookmarkStart w:id="2" w:name="_Toc415149335"/>
+      <w:r>
         <w:t>Table of modules</w:t>
       </w:r>
       <w:r>
@@ -3820,7 +4179,7 @@
       <w:r>
         <w:t>— responsibilities and information hiding</w:t>
       </w:r>
-      <w:bookmarkEnd w:id="3"/>
+      <w:bookmarkEnd w:id="2"/>
     </w:p>
     <w:p>
       <w:pPr>
@@ -3841,7 +4200,7 @@
       <w:pPr>
         <w:pStyle w:val="Heading1"/>
       </w:pPr>
-      <w:bookmarkStart w:id="4" w:name="_Toc415149336"/>
+      <w:bookmarkStart w:id="3" w:name="_Toc415149336"/>
       <w:r>
         <w:lastRenderedPageBreak/>
         <w:t>Expanded description</w:t>
@@ -3852,7 +4211,7 @@
       <w:r>
         <w:t>s</w:t>
       </w:r>
-      <w:bookmarkEnd w:id="4"/>
+      <w:bookmarkEnd w:id="3"/>
     </w:p>
     <w:p/>
     <w:p>
@@ -3963,7 +4322,7 @@
       <w:pPr>
         <w:pStyle w:val="Heading1"/>
       </w:pPr>
-      <w:bookmarkStart w:id="5" w:name="_Toc415149337"/>
+      <w:bookmarkStart w:id="4" w:name="_Toc415149337"/>
       <w:r>
         <w:lastRenderedPageBreak/>
         <w:t xml:space="preserve">Significant </w:t>
@@ -3974,26 +4333,809 @@
       <w:r>
         <w:t xml:space="preserve"> (Correctness)</w:t>
       </w:r>
-      <w:bookmarkEnd w:id="5"/>
-    </w:p>
-    <w:p>
-      <w:r>
-        <w:t>(only for the module with the most significant contracts)</w:t>
-      </w:r>
-    </w:p>
-    <w:p>
-      <w:pPr>
-        <w:rPr>
-          <w:sz w:val="20"/>
-          <w:szCs w:val="20"/>
-        </w:rPr>
-      </w:pPr>
-      <w:r>
-        <w:rPr>
-          <w:sz w:val="20"/>
-          <w:szCs w:val="20"/>
-        </w:rPr>
-        <w:t>.</w:t>
+      <w:bookmarkEnd w:id="4"/>
+    </w:p>
+    <w:p/>
+    <w:p>
+      <w:pPr>
+        <w:rPr>
+          <w:b/>
+          <w:bCs/>
+        </w:rPr>
+      </w:pPr>
+      <w:r>
+        <w:rPr>
+          <w:highlight w:val="red"/>
+        </w:rPr>
+        <w:t xml:space="preserve">Module: </w:t>
+      </w:r>
+      <w:r>
+        <w:rPr>
+          <w:b/>
+          <w:bCs/>
+          <w:highlight w:val="red"/>
+        </w:rPr>
+        <w:t>GAME</w:t>
+      </w:r>
+    </w:p>
+    <w:p>
+      <w:pPr>
+        <w:rPr>
+          <w:b/>
+          <w:bCs/>
+        </w:rPr>
+      </w:pPr>
+      <w:r>
+        <w:rPr>
+          <w:b/>
+          <w:bCs/>
+          <w:highlight w:val="yellow"/>
+        </w:rPr>
+        <w:t>move (</w:t>
+      </w:r>
+      <w:proofErr w:type="spellStart"/>
+      <w:r>
+        <w:rPr>
+          <w:b/>
+          <w:bCs/>
+          <w:highlight w:val="yellow"/>
+        </w:rPr>
+        <w:t>dir</w:t>
+      </w:r>
+      <w:proofErr w:type="spellEnd"/>
+      <w:r>
+        <w:rPr>
+          <w:b/>
+          <w:bCs/>
+          <w:highlight w:val="yellow"/>
+        </w:rPr>
+        <w:t>: INTEGER_32)</w:t>
+      </w:r>
+    </w:p>
+    <w:p>
+      <w:proofErr w:type="spellStart"/>
+      <w:r>
+        <w:rPr>
+          <w:b/>
+          <w:bCs/>
+          <w:i/>
+          <w:iCs/>
+        </w:rPr>
+        <w:t>moved_to_diff_sector</w:t>
+      </w:r>
+      <w:proofErr w:type="spellEnd"/>
+      <w:r>
+        <w:rPr>
+          <w:b/>
+          <w:bCs/>
+          <w:i/>
+          <w:iCs/>
+        </w:rPr>
+        <w:t>:</w:t>
+      </w:r>
+      <w:r>
+        <w:rPr>
+          <w:i/>
+          <w:iCs/>
+        </w:rPr>
+        <w:t xml:space="preserve"> </w:t>
+      </w:r>
+      <w:r>
+        <w:t xml:space="preserve">This </w:t>
+      </w:r>
+      <w:r>
+        <w:t xml:space="preserve">post </w:t>
+      </w:r>
+      <w:r>
+        <w:t>condition ensures that</w:t>
+      </w:r>
+      <w:r>
+        <w:t xml:space="preserve"> </w:t>
+      </w:r>
+      <w:r>
+        <w:t>the old</w:t>
+      </w:r>
+      <w:r>
+        <w:t xml:space="preserve"> explorer location is different from </w:t>
+      </w:r>
+      <w:r>
+        <w:t xml:space="preserve">the current explorer location. This condition is only checked when the </w:t>
+      </w:r>
+      <w:proofErr w:type="spellStart"/>
+      <w:r>
+        <w:rPr>
+          <w:i/>
+          <w:iCs/>
+        </w:rPr>
+        <w:t>move_err</w:t>
+      </w:r>
+      <w:proofErr w:type="spellEnd"/>
+      <w:r>
+        <w:t xml:space="preserve"> </w:t>
+      </w:r>
+      <w:r>
+        <w:t>string</w:t>
+      </w:r>
+      <w:r>
+        <w:t xml:space="preserve"> is empty otherwise there might be some underlying problem that caused the explorer to not move (ex. sector is full) which would invalidate this contract. This condition is significant in the sense that it entails exactly what should happen after the move command is called, the explorer should move to another sector. </w:t>
+      </w:r>
+    </w:p>
+    <w:p>
+      <w:proofErr w:type="spellStart"/>
+      <w:r>
+        <w:rPr>
+          <w:b/>
+          <w:bCs/>
+          <w:i/>
+          <w:iCs/>
+        </w:rPr>
+        <w:t>move_msg_not_empty</w:t>
+      </w:r>
+      <w:proofErr w:type="spellEnd"/>
+      <w:r>
+        <w:rPr>
+          <w:b/>
+          <w:bCs/>
+          <w:i/>
+          <w:iCs/>
+        </w:rPr>
+        <w:t xml:space="preserve">: </w:t>
+      </w:r>
+      <w:r>
+        <w:t xml:space="preserve">This condition ensures that regardless of if the move command was successful or not, there is still some feedback and information to output for the user. </w:t>
+      </w:r>
+      <w:r>
+        <w:t xml:space="preserve">It returns true if either the </w:t>
+      </w:r>
+      <w:proofErr w:type="spellStart"/>
+      <w:r>
+        <w:rPr>
+          <w:i/>
+          <w:iCs/>
+        </w:rPr>
+        <w:t>move_err</w:t>
+      </w:r>
+      <w:proofErr w:type="spellEnd"/>
+      <w:r>
+        <w:rPr>
+          <w:i/>
+          <w:iCs/>
+        </w:rPr>
+        <w:t xml:space="preserve"> </w:t>
+      </w:r>
+      <w:r>
+        <w:t xml:space="preserve">or </w:t>
+      </w:r>
+      <w:proofErr w:type="spellStart"/>
+      <w:r>
+        <w:rPr>
+          <w:i/>
+          <w:iCs/>
+        </w:rPr>
+        <w:t>move_msg</w:t>
+      </w:r>
+      <w:proofErr w:type="spellEnd"/>
+      <w:r>
+        <w:t xml:space="preserve"> string is not empty. If the </w:t>
+      </w:r>
+      <w:proofErr w:type="spellStart"/>
+      <w:r>
+        <w:rPr>
+          <w:i/>
+          <w:iCs/>
+        </w:rPr>
+        <w:t>move_msg</w:t>
+      </w:r>
+      <w:proofErr w:type="spellEnd"/>
+      <w:r>
+        <w:rPr>
+          <w:i/>
+          <w:iCs/>
+        </w:rPr>
+        <w:t xml:space="preserve"> </w:t>
+      </w:r>
+      <w:r>
+        <w:t xml:space="preserve">string is not empty it means the explorer moved successfully to another sector. </w:t>
+      </w:r>
+      <w:r>
+        <w:t xml:space="preserve">Alternatively, if the </w:t>
+      </w:r>
+      <w:proofErr w:type="spellStart"/>
+      <w:r>
+        <w:rPr>
+          <w:i/>
+          <w:iCs/>
+        </w:rPr>
+        <w:t>move_err</w:t>
+      </w:r>
+      <w:proofErr w:type="spellEnd"/>
+      <w:r>
+        <w:rPr>
+          <w:i/>
+          <w:iCs/>
+        </w:rPr>
+        <w:t xml:space="preserve"> </w:t>
+      </w:r>
+      <w:r>
+        <w:t xml:space="preserve">string is not empty then there was an error that occurred when trying to move. This post condition is significant because it makes sure the move command returns an output even if it fails. This is important because without a failure message the user will have no way of knowing </w:t>
+      </w:r>
+      <w:r>
+        <w:t>why a move was not successful.</w:t>
+      </w:r>
+    </w:p>
+    <w:p/>
+    <w:p>
+      <w:pPr>
+        <w:rPr>
+          <w:b/>
+          <w:bCs/>
+        </w:rPr>
+      </w:pPr>
+      <w:r>
+        <w:rPr>
+          <w:b/>
+          <w:bCs/>
+          <w:highlight w:val="yellow"/>
+        </w:rPr>
+        <w:t>land</w:t>
+      </w:r>
+      <w:r>
+        <w:rPr>
+          <w:b/>
+          <w:bCs/>
+        </w:rPr>
+        <w:t xml:space="preserve"> </w:t>
+      </w:r>
+    </w:p>
+    <w:p>
+      <w:proofErr w:type="spellStart"/>
+      <w:r>
+        <w:rPr>
+          <w:b/>
+          <w:bCs/>
+          <w:i/>
+          <w:iCs/>
+        </w:rPr>
+        <w:t>landed_on_a_planet</w:t>
+      </w:r>
+      <w:proofErr w:type="spellEnd"/>
+      <w:r>
+        <w:rPr>
+          <w:b/>
+          <w:bCs/>
+          <w:i/>
+          <w:iCs/>
+        </w:rPr>
+        <w:t xml:space="preserve">: </w:t>
+      </w:r>
+      <w:r>
+        <w:t xml:space="preserve">This condition ensures that whenever a successful land command is called, the explorer is indeed landed on a planet. This contract implies that there were no errors when calling </w:t>
+      </w:r>
+      <w:r>
+        <w:rPr>
+          <w:i/>
+          <w:iCs/>
+        </w:rPr>
+        <w:t xml:space="preserve">land. </w:t>
+      </w:r>
+      <w:r>
+        <w:t xml:space="preserve">This is verified by checking if the </w:t>
+      </w:r>
+      <w:proofErr w:type="spellStart"/>
+      <w:r>
+        <w:rPr>
+          <w:i/>
+          <w:iCs/>
+        </w:rPr>
+        <w:t>land_err</w:t>
+      </w:r>
+      <w:proofErr w:type="spellEnd"/>
+      <w:r>
+        <w:t xml:space="preserve"> string is empty or not. We know if the explorer is landed by checking its </w:t>
+      </w:r>
+      <w:proofErr w:type="spellStart"/>
+      <w:r>
+        <w:rPr>
+          <w:i/>
+          <w:iCs/>
+        </w:rPr>
+        <w:t>is_landed</w:t>
+      </w:r>
+      <w:proofErr w:type="spellEnd"/>
+      <w:r>
+        <w:t xml:space="preserve"> field. This is a Boolean that is </w:t>
+      </w:r>
+      <w:r>
+        <w:rPr>
+          <w:i/>
+          <w:iCs/>
+        </w:rPr>
+        <w:t xml:space="preserve">true </w:t>
+      </w:r>
+      <w:r>
+        <w:t xml:space="preserve">when the explorer is grounded on a planet and </w:t>
+      </w:r>
+      <w:r>
+        <w:rPr>
+          <w:i/>
+          <w:iCs/>
+        </w:rPr>
+        <w:t xml:space="preserve">false </w:t>
+      </w:r>
+      <w:r>
+        <w:t xml:space="preserve">otherwise. </w:t>
+      </w:r>
+      <w:r>
+        <w:t xml:space="preserve">This post condition is relevant because the premise behind the </w:t>
+      </w:r>
+      <w:r>
+        <w:rPr>
+          <w:i/>
+          <w:iCs/>
+        </w:rPr>
+        <w:t>land</w:t>
+      </w:r>
+      <w:r>
+        <w:t xml:space="preserve"> command is to have the explorer landed on a planet. If this were not the case it would make it impossible for the explorer to find a planet that supports life since this can only be done by landing on the planet.</w:t>
+      </w:r>
+    </w:p>
+    <w:p>
+      <w:proofErr w:type="spellStart"/>
+      <w:r>
+        <w:rPr>
+          <w:b/>
+          <w:bCs/>
+          <w:i/>
+          <w:iCs/>
+        </w:rPr>
+        <w:t>land_msg_not_empty</w:t>
+      </w:r>
+      <w:proofErr w:type="spellEnd"/>
+      <w:r>
+        <w:rPr>
+          <w:b/>
+          <w:bCs/>
+          <w:i/>
+          <w:iCs/>
+        </w:rPr>
+        <w:t xml:space="preserve">: </w:t>
+      </w:r>
+      <w:r>
+        <w:t xml:space="preserve">This post condition ensures that there is always an output being returned even if the </w:t>
+      </w:r>
+      <w:r>
+        <w:rPr>
+          <w:i/>
+          <w:iCs/>
+        </w:rPr>
+        <w:t xml:space="preserve">land </w:t>
+      </w:r>
+      <w:r>
+        <w:t xml:space="preserve">command fails. It is significant because it gives the user insight on what happened when trying to land on a planet. This is important since the objective of the simulation is to find a planet that supports life and the </w:t>
+      </w:r>
+      <w:proofErr w:type="spellStart"/>
+      <w:r>
+        <w:rPr>
+          <w:i/>
+          <w:iCs/>
+        </w:rPr>
+        <w:t>land_msg</w:t>
+      </w:r>
+      <w:proofErr w:type="spellEnd"/>
+      <w:r>
+        <w:rPr>
+          <w:i/>
+          <w:iCs/>
+        </w:rPr>
+        <w:t xml:space="preserve"> </w:t>
+      </w:r>
+      <w:r>
+        <w:t xml:space="preserve">is what indicates </w:t>
+      </w:r>
+      <w:proofErr w:type="gramStart"/>
+      <w:r>
+        <w:t>whether or not</w:t>
+      </w:r>
+      <w:proofErr w:type="gramEnd"/>
+      <w:r>
+        <w:t xml:space="preserve"> this is the case. </w:t>
+      </w:r>
+    </w:p>
+    <w:p/>
+    <w:p>
+      <w:pPr>
+        <w:rPr>
+          <w:b/>
+          <w:bCs/>
+        </w:rPr>
+      </w:pPr>
+      <w:r>
+        <w:rPr>
+          <w:b/>
+          <w:bCs/>
+          <w:highlight w:val="yellow"/>
+        </w:rPr>
+        <w:lastRenderedPageBreak/>
+        <w:t>liftoff</w:t>
+      </w:r>
+    </w:p>
+    <w:p>
+      <w:proofErr w:type="spellStart"/>
+      <w:r>
+        <w:rPr>
+          <w:b/>
+          <w:bCs/>
+          <w:i/>
+          <w:iCs/>
+        </w:rPr>
+        <w:t>not_landed</w:t>
+      </w:r>
+      <w:proofErr w:type="spellEnd"/>
+      <w:r>
+        <w:rPr>
+          <w:b/>
+          <w:bCs/>
+          <w:i/>
+          <w:iCs/>
+        </w:rPr>
+        <w:t xml:space="preserve">: </w:t>
+      </w:r>
+      <w:r>
+        <w:t xml:space="preserve">This contract verifies that the explorer is not landed on a planet whenever the </w:t>
+      </w:r>
+      <w:r>
+        <w:rPr>
+          <w:i/>
+          <w:iCs/>
+        </w:rPr>
+        <w:t>liftoff</w:t>
+      </w:r>
+      <w:r>
+        <w:t xml:space="preserve"> command is successfully called. The nature of the </w:t>
+      </w:r>
+      <w:proofErr w:type="spellStart"/>
+      <w:r>
+        <w:rPr>
+          <w:i/>
+          <w:iCs/>
+        </w:rPr>
+        <w:t>liftoff_err</w:t>
+      </w:r>
+      <w:proofErr w:type="spellEnd"/>
+      <w:r>
+        <w:t xml:space="preserve"> string will determine </w:t>
+      </w:r>
+      <w:r>
+        <w:t>if</w:t>
+      </w:r>
+      <w:r>
+        <w:t xml:space="preserve"> there were any errors. </w:t>
+      </w:r>
+      <w:proofErr w:type="gramStart"/>
+      <w:r>
+        <w:t>Similar to</w:t>
+      </w:r>
+      <w:proofErr w:type="gramEnd"/>
+      <w:r>
+        <w:t xml:space="preserve"> the </w:t>
+      </w:r>
+      <w:proofErr w:type="spellStart"/>
+      <w:r>
+        <w:rPr>
+          <w:b/>
+          <w:bCs/>
+          <w:i/>
+          <w:iCs/>
+        </w:rPr>
+        <w:t>landed_on_a_planet</w:t>
+      </w:r>
+      <w:proofErr w:type="spellEnd"/>
+      <w:r>
+        <w:t xml:space="preserve"> contract, we know the explorer is not landed on a planet when its </w:t>
+      </w:r>
+      <w:proofErr w:type="spellStart"/>
+      <w:r>
+        <w:rPr>
+          <w:i/>
+          <w:iCs/>
+        </w:rPr>
+        <w:t>is_landed</w:t>
+      </w:r>
+      <w:proofErr w:type="spellEnd"/>
+      <w:r>
+        <w:t xml:space="preserve"> field is set to </w:t>
+      </w:r>
+      <w:r>
+        <w:rPr>
+          <w:i/>
+          <w:iCs/>
+        </w:rPr>
+        <w:t>false.</w:t>
+      </w:r>
+      <w:r>
+        <w:t xml:space="preserve"> This contract is significant because it ensures that the explorer detaches from a planet whenever a successful </w:t>
+      </w:r>
+      <w:r>
+        <w:rPr>
+          <w:i/>
+          <w:iCs/>
+        </w:rPr>
+        <w:t xml:space="preserve">liftoff </w:t>
+      </w:r>
+      <w:r>
+        <w:t xml:space="preserve">command is called. If this were not the case, it would be impossible for an explorer to get back into space since this can only be done by calling </w:t>
+      </w:r>
+      <w:r>
+        <w:rPr>
+          <w:i/>
+          <w:iCs/>
+        </w:rPr>
+        <w:t>liftoff</w:t>
+      </w:r>
+      <w:r>
+        <w:t xml:space="preserve">. Many complications would arise from this since the explorer can only move to different sectors when not landed on a planet meaning it would be impossible to search for other </w:t>
+      </w:r>
+      <w:r>
+        <w:t xml:space="preserve">potential habitable </w:t>
+      </w:r>
+      <w:r>
+        <w:t>planets</w:t>
+      </w:r>
+      <w:r>
+        <w:t xml:space="preserve"> in the galaxy</w:t>
+      </w:r>
+      <w:r>
+        <w:t xml:space="preserve"> which is essentially the goal of this simulation.</w:t>
+      </w:r>
+    </w:p>
+    <w:p>
+      <w:proofErr w:type="spellStart"/>
+      <w:r>
+        <w:rPr>
+          <w:b/>
+          <w:bCs/>
+          <w:i/>
+          <w:iCs/>
+        </w:rPr>
+        <w:t>lift_off_msg_not_empty</w:t>
+      </w:r>
+      <w:proofErr w:type="spellEnd"/>
+      <w:r>
+        <w:rPr>
+          <w:b/>
+          <w:bCs/>
+          <w:i/>
+          <w:iCs/>
+        </w:rPr>
+        <w:t xml:space="preserve">: </w:t>
+      </w:r>
+      <w:r>
+        <w:t xml:space="preserve">This post condition ensures that an output is being returned when the </w:t>
+      </w:r>
+      <w:r>
+        <w:rPr>
+          <w:i/>
+          <w:iCs/>
+        </w:rPr>
+        <w:t>liftoff</w:t>
+      </w:r>
+      <w:r>
+        <w:t xml:space="preserve"> command is called. This condition is significant since there is no way of visually seeing if the explorer is landed or not on a planet, the only way to determine this is by the messages that are outputted. </w:t>
+      </w:r>
+    </w:p>
+    <w:p/>
+    <w:p>
+      <w:pPr>
+        <w:rPr>
+          <w:b/>
+          <w:bCs/>
+        </w:rPr>
+      </w:pPr>
+      <w:r>
+        <w:rPr>
+          <w:b/>
+          <w:bCs/>
+          <w:highlight w:val="yellow"/>
+        </w:rPr>
+        <w:t>movement (</w:t>
+      </w:r>
+      <w:proofErr w:type="spellStart"/>
+      <w:r>
+        <w:rPr>
+          <w:b/>
+          <w:bCs/>
+          <w:highlight w:val="yellow"/>
+        </w:rPr>
+        <w:t>m_ent</w:t>
+      </w:r>
+      <w:proofErr w:type="spellEnd"/>
+      <w:r>
+        <w:rPr>
+          <w:b/>
+          <w:bCs/>
+          <w:highlight w:val="yellow"/>
+        </w:rPr>
+        <w:t>: MOVABLE_ENTITY)</w:t>
+      </w:r>
+    </w:p>
+    <w:p>
+      <w:proofErr w:type="spellStart"/>
+      <w:r>
+        <w:rPr>
+          <w:b/>
+          <w:bCs/>
+          <w:i/>
+          <w:iCs/>
+        </w:rPr>
+        <w:t>movements_increased</w:t>
+      </w:r>
+      <w:proofErr w:type="spellEnd"/>
+      <w:r>
+        <w:rPr>
+          <w:b/>
+          <w:bCs/>
+          <w:i/>
+          <w:iCs/>
+        </w:rPr>
+        <w:t xml:space="preserve">: </w:t>
+      </w:r>
+      <w:r>
+        <w:t>This condition ensures that whenever th</w:t>
+      </w:r>
+      <w:r>
+        <w:t>e</w:t>
+      </w:r>
+      <w:r>
+        <w:t xml:space="preserve"> </w:t>
+      </w:r>
+      <w:r>
+        <w:rPr>
+          <w:i/>
+          <w:iCs/>
+        </w:rPr>
+        <w:t>movement</w:t>
+      </w:r>
+      <w:r>
+        <w:t xml:space="preserve"> feature</w:t>
+      </w:r>
+      <w:r>
+        <w:t xml:space="preserve"> is called, the </w:t>
+      </w:r>
+      <w:r>
+        <w:t>move that was made</w:t>
+      </w:r>
+      <w:r>
+        <w:t xml:space="preserve"> is appended to the </w:t>
+      </w:r>
+      <w:r>
+        <w:rPr>
+          <w:i/>
+          <w:iCs/>
+        </w:rPr>
+        <w:t>movements</w:t>
+      </w:r>
+      <w:r>
+        <w:t xml:space="preserve"> linked list. This is done by verifying that the size of </w:t>
+      </w:r>
+      <w:r>
+        <w:rPr>
+          <w:i/>
+          <w:iCs/>
+        </w:rPr>
+        <w:t>movements</w:t>
+      </w:r>
+      <w:r>
+        <w:t xml:space="preserve"> is greater than its old version. </w:t>
+      </w:r>
+      <w:r>
+        <w:t>The significance behind this contract comes from the fact that whenever a movable entity switches sectors, we need to keep track of this so we can output all the movements made on a given turn. Even if an entity failed to move, there is still a string appended with the current sector of that entity. This indicates that it tried to move but failed somewhere in the process.</w:t>
+      </w:r>
+    </w:p>
+    <w:p/>
+    <w:p>
+      <w:pPr>
+        <w:rPr>
+          <w:b/>
+          <w:bCs/>
+        </w:rPr>
+      </w:pPr>
+      <w:r>
+        <w:rPr>
+          <w:b/>
+          <w:bCs/>
+          <w:highlight w:val="yellow"/>
+        </w:rPr>
+        <w:t>play</w:t>
+      </w:r>
+    </w:p>
+    <w:p>
+      <w:proofErr w:type="spellStart"/>
+      <w:r>
+        <w:rPr>
+          <w:b/>
+          <w:bCs/>
+          <w:i/>
+          <w:iCs/>
+        </w:rPr>
+        <w:t>is_in_game</w:t>
+      </w:r>
+      <w:proofErr w:type="spellEnd"/>
+      <w:r>
+        <w:rPr>
+          <w:b/>
+          <w:bCs/>
+          <w:i/>
+          <w:iCs/>
+        </w:rPr>
+        <w:t xml:space="preserve">: </w:t>
+      </w:r>
+      <w:r>
+        <w:t xml:space="preserve">This contract ensures that when the user calls </w:t>
+      </w:r>
+      <w:r>
+        <w:rPr>
+          <w:i/>
+          <w:iCs/>
+        </w:rPr>
+        <w:t>play</w:t>
+      </w:r>
+      <w:r>
+        <w:t xml:space="preserve">, the </w:t>
+      </w:r>
+      <w:proofErr w:type="spellStart"/>
+      <w:r>
+        <w:rPr>
+          <w:i/>
+          <w:iCs/>
+        </w:rPr>
+        <w:t>in_game</w:t>
+      </w:r>
+      <w:proofErr w:type="spellEnd"/>
+      <w:r>
+        <w:t xml:space="preserve"> Boolean is set to </w:t>
+      </w:r>
+      <w:r>
+        <w:rPr>
+          <w:i/>
+          <w:iCs/>
+        </w:rPr>
+        <w:t>true.</w:t>
+      </w:r>
+      <w:r>
+        <w:t xml:space="preserve"> This Boolean is important because it is how the simulator deciphers if there is a current game being played. </w:t>
+      </w:r>
+      <w:r>
+        <w:t xml:space="preserve">In the case that the </w:t>
+      </w:r>
+      <w:r>
+        <w:rPr>
+          <w:i/>
+          <w:iCs/>
+        </w:rPr>
+        <w:t xml:space="preserve">play </w:t>
+      </w:r>
+      <w:r>
+        <w:t xml:space="preserve">command was successful this Boolean should be set to true since the user is now in game. This is also the case when the </w:t>
+      </w:r>
+      <w:r>
+        <w:rPr>
+          <w:i/>
+          <w:iCs/>
+        </w:rPr>
+        <w:t>play</w:t>
+      </w:r>
+      <w:r>
+        <w:t xml:space="preserve"> command fails because the only time this command fails is if the user is already in a game so in both these cases the Boolean would be set to </w:t>
+      </w:r>
+      <w:r>
+        <w:rPr>
+          <w:i/>
+          <w:iCs/>
+        </w:rPr>
+        <w:t>true.</w:t>
+      </w:r>
+      <w:r>
+        <w:t xml:space="preserve"> This contract is significant because a considerate amount of the error handling that occurs comes from if we are currently in game or not so any invalidity of this command could seriously jeopardize the wellbeing of the entire simulation.</w:t>
       </w:r>
     </w:p>
     <w:p>
@@ -4008,28 +5150,9 @@
     </w:p>
     <w:p>
       <w:pPr>
-        <w:rPr>
-          <w:rFonts w:asciiTheme="majorHAnsi" w:eastAsiaTheme="majorEastAsia" w:hAnsiTheme="majorHAnsi" w:cstheme="majorBidi"/>
-          <w:color w:val="365F91" w:themeColor="accent1" w:themeShade="BF"/>
-          <w:sz w:val="28"/>
-          <w:szCs w:val="28"/>
-        </w:rPr>
-      </w:pPr>
-      <w:r>
-        <w:rPr>
-          <w:rFonts w:asciiTheme="majorHAnsi" w:eastAsiaTheme="majorEastAsia" w:hAnsiTheme="majorHAnsi" w:cstheme="majorBidi"/>
-          <w:color w:val="365F91" w:themeColor="accent1" w:themeShade="BF"/>
-          <w:sz w:val="28"/>
-          <w:szCs w:val="28"/>
-        </w:rPr>
-        <w:br w:type="page"/>
-      </w:r>
-    </w:p>
-    <w:p>
-      <w:pPr>
         <w:pStyle w:val="Heading1"/>
       </w:pPr>
-      <w:bookmarkStart w:id="6" w:name="_Toc415149338"/>
+      <w:bookmarkStart w:id="5" w:name="_Toc415149338"/>
       <w:r>
         <w:lastRenderedPageBreak/>
         <w:t>Summary of Testing</w:t>
@@ -4037,7 +5160,7 @@
       <w:r>
         <w:t xml:space="preserve"> Procedures</w:t>
       </w:r>
-      <w:bookmarkEnd w:id="6"/>
+      <w:bookmarkEnd w:id="5"/>
     </w:p>
     <w:p>
       <w:pPr>
@@ -4066,12 +5189,12 @@
       <w:pPr>
         <w:pStyle w:val="Heading1"/>
       </w:pPr>
-      <w:bookmarkStart w:id="7" w:name="_Toc415149339"/>
+      <w:bookmarkStart w:id="6" w:name="_Toc415149339"/>
       <w:r>
         <w:lastRenderedPageBreak/>
         <w:t>Appendix (Contract view of all classes)</w:t>
       </w:r>
-      <w:bookmarkEnd w:id="7"/>
+      <w:bookmarkEnd w:id="6"/>
     </w:p>
     <w:p>
       <w:r>
@@ -5962,7 +7085,7 @@
 </file>
 
 <file path=customXml/itemProps1.xml><?xml version="1.0" encoding="utf-8"?>
-<ds:datastoreItem xmlns:ds="http://schemas.openxmlformats.org/officeDocument/2006/customXml" ds:itemID="{15D89118-8BF7-4B29-A686-3AC285593F37}">
+<ds:datastoreItem xmlns:ds="http://schemas.openxmlformats.org/officeDocument/2006/customXml" ds:itemID="{00E029BA-C1EE-4A53-9BA1-EA5B8713A637}">
   <ds:schemaRefs>
     <ds:schemaRef ds:uri="http://schemas.openxmlformats.org/officeDocument/2006/bibliography"/>
   </ds:schemaRefs>

</xml_diff>